<commit_message>
Judicial Officer working for trials to court.
</commit_message>
<xml_diff>
--- a/resources/Templates/Scheduling_Entry_Template_Hemmeter.docx
+++ b/resources/Templates/Scheduling_Entry_Template_Hemmeter.docx
@@ -24,11 +24,10 @@
     </w:p>
     <w:p>
       <w:pPr>
-        <w:tabs>
-          <w:tab w:val="left" w:pos="2160"/>
-        </w:tabs>
-        <w:rPr>
-          <w:rFonts w:ascii="Palatino Linotype" w:hAnsi="Palatino Linotype"/>
+        <w:ind w:firstLine="720"/>
+        <w:rPr>
+          <w:rFonts w:ascii="Palatino Linotype" w:hAnsi="Palatino Linotype"/>
+          <w:color w:val="FFFFFF"/>
         </w:rPr>
       </w:pPr>
       <w:r>
@@ -41,7 +40,7 @@
             <v:stroke joinstyle="miter"/>
             <v:path gradientshapeok="t" o:connecttype="rect"/>
           </v:shapetype>
-          <v:shape id="_x0000_s2050" type="#_x0000_t202" style="position:absolute;margin-left:389.25pt;margin-top:89pt;width:126.3pt;height:115.75pt;z-index:1;mso-position-horizontal-relative:margin;mso-position-vertical-relative:page;mso-width-relative:margin;mso-height-relative:margin" filled="f" stroked="f">
+          <v:shape id="_x0000_s2050" type="#_x0000_t202" style="position:absolute;left:0;text-align:left;margin-left:389.25pt;margin-top:89pt;width:126.3pt;height:115.75pt;z-index:1;mso-position-horizontal-relative:margin;mso-position-vertical-relative:page;mso-width-relative:margin;mso-height-relative:margin" filled="f" stroked="f">
             <v:textbox style="mso-next-textbox:#_x0000_s2050">
               <w:txbxContent>
                 <w:p>
@@ -136,7 +135,7 @@
                       <w:b/>
                       <w:noProof/>
                     </w:rPr>
-                    <w:t xml:space="preserve">2022-Apr-30    5:38 AM </w:t>
+                    <w:t xml:space="preserve">2022-Jun-26    6:20 AM </w:t>
                   </w:r>
                   <w:r>
                     <w:rPr>
@@ -226,7 +225,7 @@
             <v:path o:extrusionok="f" gradientshapeok="t" o:connecttype="rect"/>
             <o:lock v:ext="edit" aspectratio="t"/>
           </v:shapetype>
-          <v:shape id="WordPictureWatermark37953500" o:spid="_x0000_s2054" type="#_x0000_t75" style="position:absolute;margin-left:410.4pt;margin-top:19.65pt;width:84.85pt;height:81.75pt;z-index:-1;mso-position-horizontal-relative:margin;mso-position-vertical-relative:margin" o:allowincell="f">
+          <v:shape id="WordPictureWatermark37953500" o:spid="_x0000_s2054" type="#_x0000_t75" style="position:absolute;left:0;text-align:left;margin-left:410.4pt;margin-top:19.65pt;width:84.85pt;height:81.75pt;z-index:-1;mso-position-horizontal-relative:margin;mso-position-vertical-relative:margin" o:allowincell="f">
             <v:imagedata r:id="rId8" o:title="Muni Court Seal jpg - No Fill 1" gain=".5" blacklevel="19661f" grayscale="t"/>
             <w10:wrap anchorx="margin" anchory="margin"/>
           </v:shape>
@@ -236,32 +235,77 @@
         <w:rPr>
           <w:rFonts w:ascii="Palatino Linotype" w:hAnsi="Palatino Linotype"/>
         </w:rPr>
-        <w:tab/>
         <w:t>Plaintiff,</w:t>
       </w:r>
     </w:p>
     <w:p>
       <w:pPr>
-        <w:tabs>
-          <w:tab w:val="left" w:pos="5760"/>
-          <w:tab w:val="left" w:pos="6840"/>
-        </w:tabs>
-        <w:ind w:firstLine="720"/>
-        <w:rPr>
-          <w:rFonts w:ascii="Palatino Linotype" w:hAnsi="Palatino Linotype"/>
-        </w:rPr>
-      </w:pPr>
-      <w:r>
-        <w:rPr>
-          <w:rFonts w:ascii="Palatino Linotype" w:hAnsi="Palatino Linotype"/>
-        </w:rPr>
-        <w:tab/>
-      </w:r>
-      <w:r>
-        <w:rPr>
-          <w:rFonts w:ascii="Palatino Linotype" w:hAnsi="Palatino Linotype"/>
-        </w:rPr>
-        <w:tab/>
+        <w:ind w:left="720" w:firstLine="720"/>
+        <w:rPr>
+          <w:rFonts w:ascii="Palatino Linotype" w:hAnsi="Palatino Linotype"/>
+        </w:rPr>
+      </w:pPr>
+      <w:r>
+        <w:rPr>
+          <w:rFonts w:ascii="Palatino Linotype" w:hAnsi="Palatino Linotype"/>
+        </w:rPr>
+        <w:t>vs.</w:t>
+      </w:r>
+      <w:r>
+        <w:rPr>
+          <w:rFonts w:ascii="Palatino Linotype" w:hAnsi="Palatino Linotype"/>
+        </w:rPr>
+        <w:tab/>
+      </w:r>
+      <w:r>
+        <w:rPr>
+          <w:rFonts w:ascii="Palatino Linotype" w:hAnsi="Palatino Linotype"/>
+        </w:rPr>
+        <w:tab/>
+      </w:r>
+      <w:r>
+        <w:rPr>
+          <w:rFonts w:ascii="Palatino Linotype" w:hAnsi="Palatino Linotype"/>
+        </w:rPr>
+        <w:tab/>
+      </w:r>
+      <w:r>
+        <w:rPr>
+          <w:rFonts w:ascii="Palatino Linotype" w:hAnsi="Palatino Linotype"/>
+        </w:rPr>
+        <w:tab/>
+      </w:r>
+      <w:r>
+        <w:rPr>
+          <w:rFonts w:ascii="Palatino Linotype" w:hAnsi="Palatino Linotype"/>
+        </w:rPr>
+        <w:tab/>
+      </w:r>
+      <w:r>
+        <w:rPr>
+          <w:rFonts w:ascii="Palatino Linotype" w:hAnsi="Palatino Linotype"/>
+        </w:rPr>
+        <w:tab/>
+      </w:r>
+      <w:r>
+        <w:rPr>
+          <w:rFonts w:ascii="Palatino Linotype" w:hAnsi="Palatino Linotype"/>
+        </w:rPr>
+        <w:t xml:space="preserve">Case No. </w:t>
+      </w:r>
+      <w:proofErr w:type="gramStart"/>
+      <w:r>
+        <w:rPr>
+          <w:rFonts w:ascii="Palatino Linotype" w:hAnsi="Palatino Linotype"/>
+        </w:rPr>
+        <w:t>{{ case</w:t>
+      </w:r>
+      <w:proofErr w:type="gramEnd"/>
+      <w:r>
+        <w:rPr>
+          <w:rFonts w:ascii="Palatino Linotype" w:hAnsi="Palatino Linotype"/>
+        </w:rPr>
+        <w:t>_number }}</w:t>
       </w:r>
     </w:p>
     <w:p>
@@ -274,119 +318,125 @@
           <w:rFonts w:ascii="Palatino Linotype" w:hAnsi="Palatino Linotype"/>
         </w:rPr>
       </w:pPr>
-      <w:r>
-        <w:rPr>
-          <w:rFonts w:ascii="Palatino Linotype" w:hAnsi="Palatino Linotype"/>
-        </w:rPr>
-        <w:tab/>
-      </w:r>
-      <w:r>
-        <w:rPr>
-          <w:rFonts w:ascii="Palatino Linotype" w:hAnsi="Palatino Linotype"/>
-        </w:rPr>
-        <w:t>vs.</w:t>
-      </w:r>
-      <w:r>
-        <w:rPr>
-          <w:rFonts w:ascii="Palatino Linotype" w:hAnsi="Palatino Linotype"/>
+      <w:proofErr w:type="gramStart"/>
+      <w:r>
+        <w:rPr>
+          <w:rFonts w:ascii="Palatino Linotype" w:hAnsi="Palatino Linotype"/>
+        </w:rPr>
+        <w:t xml:space="preserve">{{ </w:t>
+      </w:r>
+      <w:proofErr w:type="spellStart"/>
+      <w:r>
+        <w:rPr>
+          <w:rFonts w:ascii="Palatino Linotype" w:hAnsi="Palatino Linotype"/>
+        </w:rPr>
+        <w:t>defendant</w:t>
+      </w:r>
+      <w:proofErr w:type="gramEnd"/>
+      <w:r>
+        <w:rPr>
+          <w:rFonts w:ascii="Palatino Linotype" w:hAnsi="Palatino Linotype"/>
+        </w:rPr>
+        <w:t>.first_name</w:t>
+      </w:r>
+      <w:proofErr w:type="spellEnd"/>
+      <w:r>
+        <w:rPr>
+          <w:rFonts w:ascii="Palatino Linotype" w:hAnsi="Palatino Linotype"/>
+        </w:rPr>
+        <w:t xml:space="preserve"> }} {{ </w:t>
+      </w:r>
+      <w:proofErr w:type="spellStart"/>
+      <w:r>
+        <w:rPr>
+          <w:rFonts w:ascii="Palatino Linotype" w:hAnsi="Palatino Linotype"/>
+        </w:rPr>
+        <w:t>defendant.last_name</w:t>
+      </w:r>
+      <w:proofErr w:type="spellEnd"/>
+      <w:r>
+        <w:rPr>
+          <w:rFonts w:ascii="Palatino Linotype" w:hAnsi="Palatino Linotype"/>
+        </w:rPr>
+        <w:t xml:space="preserve"> }},</w:t>
+      </w:r>
+    </w:p>
+    <w:p>
+      <w:pPr>
+        <w:tabs>
+          <w:tab w:val="left" w:pos="720"/>
+          <w:tab w:val="right" w:pos="9360"/>
+        </w:tabs>
+        <w:rPr>
+          <w:rFonts w:ascii="Palatino Linotype" w:hAnsi="Palatino Linotype"/>
+        </w:rPr>
+      </w:pPr>
+      <w:r>
+        <w:rPr>
+          <w:rFonts w:ascii="Palatino Linotype" w:hAnsi="Palatino Linotype"/>
+        </w:rPr>
+        <w:tab/>
+      </w:r>
+      <w:r>
+        <w:rPr>
+          <w:rFonts w:ascii="Palatino Linotype" w:hAnsi="Palatino Linotype"/>
+        </w:rPr>
+        <w:t>Defendant</w:t>
+      </w:r>
+      <w:r>
+        <w:rPr>
+          <w:rFonts w:ascii="Palatino Linotype" w:hAnsi="Palatino Linotype"/>
+        </w:rPr>
+        <w:t>.</w:t>
+      </w:r>
+      <w:r>
+        <w:rPr>
+          <w:rFonts w:ascii="Palatino Linotype" w:hAnsi="Palatino Linotype"/>
+          <w:b/>
         </w:rPr>
         <w:t xml:space="preserve"> </w:t>
       </w:r>
       <w:r>
         <w:rPr>
           <w:rFonts w:ascii="Palatino Linotype" w:hAnsi="Palatino Linotype"/>
-        </w:rPr>
-        <w:t xml:space="preserve">                                                                                </w:t>
-      </w:r>
-      <w:r>
-        <w:rPr>
-          <w:rFonts w:ascii="Palatino Linotype" w:hAnsi="Palatino Linotype"/>
-        </w:rPr>
-        <w:t>Case No. {{ case_number }}</w:t>
-      </w:r>
-      <w:r>
-        <w:rPr>
-          <w:rFonts w:ascii="Palatino Linotype" w:hAnsi="Palatino Linotype"/>
-        </w:rPr>
-        <w:tab/>
-      </w:r>
-    </w:p>
-    <w:p>
-      <w:pPr>
-        <w:tabs>
-          <w:tab w:val="left" w:pos="5760"/>
-        </w:tabs>
-        <w:ind w:firstLine="5040"/>
-        <w:rPr>
-          <w:rFonts w:ascii="Palatino Linotype" w:hAnsi="Palatino Linotype"/>
-        </w:rPr>
-      </w:pPr>
-    </w:p>
-    <w:p>
-      <w:pPr>
-        <w:tabs>
-          <w:tab w:val="left" w:pos="5760"/>
-        </w:tabs>
-        <w:ind w:firstLine="5040"/>
-        <w:rPr>
-          <w:rFonts w:ascii="Palatino Linotype" w:hAnsi="Palatino Linotype"/>
-        </w:rPr>
-      </w:pPr>
-      <w:r>
-        <w:rPr>
-          <w:rFonts w:ascii="Palatino Linotype" w:hAnsi="Palatino Linotype"/>
-        </w:rPr>
-        <w:t>Judge: Marianne T. Hemmeter</w:t>
-      </w:r>
-    </w:p>
-    <w:p>
-      <w:pPr>
-        <w:tabs>
-          <w:tab w:val="left" w:pos="5760"/>
-        </w:tabs>
-        <w:rPr>
-          <w:rFonts w:ascii="Palatino Linotype" w:hAnsi="Palatino Linotype"/>
-        </w:rPr>
-      </w:pPr>
-      <w:r>
-        <w:rPr>
-          <w:rFonts w:ascii="Palatino Linotype" w:hAnsi="Palatino Linotype"/>
-        </w:rPr>
-        <w:t>{{ defendant.first_name }} {{ defendant.last_name }},</w:t>
-      </w:r>
-      <w:r>
-        <w:rPr>
-          <w:rFonts w:ascii="Palatino Linotype" w:hAnsi="Palatino Linotype"/>
-        </w:rPr>
-        <w:tab/>
-      </w:r>
-      <w:bookmarkStart w:id="0" w:name="_Hlk101812734"/>
-      <w:r>
-        <w:rPr>
-          <w:rFonts w:ascii="Palatino Linotype" w:hAnsi="Palatino Linotype"/>
-        </w:rPr>
-        <w:tab/>
-      </w:r>
-      <w:bookmarkEnd w:id="0"/>
-    </w:p>
-    <w:p>
-      <w:pPr>
-        <w:ind w:left="1440" w:firstLine="720"/>
-        <w:rPr>
-          <w:rFonts w:ascii="Palatino Linotype" w:hAnsi="Palatino Linotype"/>
-        </w:rPr>
-      </w:pPr>
-      <w:r>
-        <w:rPr>
-          <w:rFonts w:ascii="Palatino Linotype" w:hAnsi="Palatino Linotype"/>
-        </w:rPr>
-        <w:t>Defendant</w:t>
-      </w:r>
-      <w:r>
-        <w:rPr>
-          <w:rFonts w:ascii="Palatino Linotype" w:hAnsi="Palatino Linotype"/>
-        </w:rPr>
-        <w:t>.</w:t>
+          <w:b/>
+        </w:rPr>
+        <w:tab/>
+      </w:r>
+      <w:r>
+        <w:rPr>
+          <w:rFonts w:ascii="Palatino Linotype" w:hAnsi="Palatino Linotype"/>
+          <w:b/>
+        </w:rPr>
+        <w:tab/>
+      </w:r>
+      <w:r>
+        <w:rPr>
+          <w:rFonts w:ascii="Palatino Linotype" w:hAnsi="Palatino Linotype"/>
+          <w:b/>
+        </w:rPr>
+        <w:tab/>
+      </w:r>
+      <w:r>
+        <w:rPr>
+          <w:rFonts w:ascii="Palatino Linotype" w:hAnsi="Palatino Linotype"/>
+          <w:b/>
+        </w:rPr>
+        <w:tab/>
+      </w:r>
+      <w:r>
+        <w:rPr>
+          <w:rFonts w:ascii="Palatino Linotype" w:hAnsi="Palatino Linotype"/>
+          <w:b/>
+        </w:rPr>
+        <w:tab/>
+      </w:r>
+      <w:r>
+        <w:rPr>
+          <w:rFonts w:ascii="Palatino Linotype" w:hAnsi="Palatino Linotype"/>
+          <w:b/>
+        </w:rPr>
+        <w:t>Judge Marianne T. Hemmeter</w:t>
       </w:r>
     </w:p>
     <w:p>
@@ -415,16 +465,21 @@
         <w:rPr>
           <w:rFonts w:ascii="Palatino Linotype" w:hAnsi="Palatino Linotype"/>
           <w:b/>
-          <w:u w:val="single"/>
-        </w:rPr>
-      </w:pPr>
-      <w:r>
-        <w:rPr>
-          <w:rFonts w:ascii="Palatino Linotype" w:hAnsi="Palatino Linotype"/>
-          <w:b/>
-          <w:u w:val="single"/>
-        </w:rPr>
-        <w:t>SCHEDULING ENTRY</w:t>
+        </w:rPr>
+      </w:pPr>
+      <w:r>
+        <w:rPr>
+          <w:rFonts w:ascii="Palatino Linotype" w:hAnsi="Palatino Linotype"/>
+          <w:b/>
+        </w:rPr>
+        <w:tab/>
+      </w:r>
+      <w:r>
+        <w:rPr>
+          <w:rFonts w:ascii="Palatino Linotype" w:hAnsi="Palatino Linotype"/>
+          <w:b/>
+        </w:rPr>
+        <w:tab/>
       </w:r>
     </w:p>
     <w:p>
@@ -436,6 +491,48 @@
         <w:jc w:val="center"/>
         <w:rPr>
           <w:rFonts w:ascii="Palatino Linotype" w:hAnsi="Palatino Linotype"/>
+          <w:b/>
+        </w:rPr>
+      </w:pPr>
+      <w:r>
+        <w:rPr>
+          <w:rFonts w:ascii="Palatino Linotype" w:hAnsi="Palatino Linotype"/>
+          <w:b/>
+        </w:rPr>
+        <w:tab/>
+      </w:r>
+    </w:p>
+    <w:p>
+      <w:pPr>
+        <w:tabs>
+          <w:tab w:val="left" w:pos="1440"/>
+          <w:tab w:val="left" w:pos="5400"/>
+        </w:tabs>
+        <w:jc w:val="center"/>
+        <w:rPr>
+          <w:rFonts w:ascii="Palatino Linotype" w:hAnsi="Palatino Linotype"/>
+          <w:b/>
+          <w:u w:val="single"/>
+        </w:rPr>
+      </w:pPr>
+      <w:r>
+        <w:rPr>
+          <w:rFonts w:ascii="Palatino Linotype" w:hAnsi="Palatino Linotype"/>
+          <w:b/>
+          <w:u w:val="single"/>
+        </w:rPr>
+        <w:t>SCHEDULING ENTRY</w:t>
+      </w:r>
+    </w:p>
+    <w:p>
+      <w:pPr>
+        <w:tabs>
+          <w:tab w:val="left" w:pos="1440"/>
+          <w:tab w:val="left" w:pos="5400"/>
+        </w:tabs>
+        <w:jc w:val="center"/>
+        <w:rPr>
+          <w:rFonts w:ascii="Palatino Linotype" w:hAnsi="Palatino Linotype"/>
         </w:rPr>
       </w:pPr>
     </w:p>
@@ -458,12 +555,6 @@
           <w:rFonts w:ascii="Palatino Linotype" w:hAnsi="Palatino Linotype"/>
         </w:rPr>
         <w:t>The Court hereby advises the parties of the following:</w:t>
-      </w:r>
-      <w:r>
-        <w:rPr>
-          <w:rFonts w:ascii="Palatino Linotype" w:hAnsi="Palatino Linotype"/>
-        </w:rPr>
-        <w:tab/>
       </w:r>
     </w:p>
     <w:p>
@@ -516,13 +607,21 @@
         <w:rPr>
           <w:rFonts w:ascii="Palatino Linotype" w:hAnsi="Palatino Linotype"/>
         </w:rPr>
-        <w:t xml:space="preserve"> </w:t>
-      </w:r>
-      <w:r>
-        <w:rPr>
-          <w:rFonts w:ascii="Palatino Linotype" w:hAnsi="Palatino Linotype"/>
-        </w:rPr>
-        <w:t>{% if pretrial_scheduled is true %}</w:t>
+        <w:t xml:space="preserve"> {% if </w:t>
+      </w:r>
+      <w:proofErr w:type="spellStart"/>
+      <w:r>
+        <w:rPr>
+          <w:rFonts w:ascii="Palatino Linotype" w:hAnsi="Palatino Linotype"/>
+        </w:rPr>
+        <w:t>pretrial_scheduled</w:t>
+      </w:r>
+      <w:proofErr w:type="spellEnd"/>
+      <w:r>
+        <w:rPr>
+          <w:rFonts w:ascii="Palatino Linotype" w:hAnsi="Palatino Linotype"/>
+        </w:rPr>
+        <w:t xml:space="preserve"> is true %}</w:t>
       </w:r>
     </w:p>
     <w:p>
@@ -557,7 +656,43 @@
           <w:b/>
           <w:bCs/>
         </w:rPr>
-        <w:t xml:space="preserve"> {{ pretrial_date }} between 3:00 PM and 5:00 PM.</w:t>
+        <w:t xml:space="preserve"> </w:t>
+      </w:r>
+      <w:proofErr w:type="gramStart"/>
+      <w:r>
+        <w:rPr>
+          <w:rFonts w:ascii="Palatino Linotype" w:hAnsi="Palatino Linotype"/>
+          <w:b/>
+          <w:bCs/>
+        </w:rPr>
+        <w:t xml:space="preserve">{{ </w:t>
+      </w:r>
+      <w:proofErr w:type="spellStart"/>
+      <w:r>
+        <w:rPr>
+          <w:rFonts w:ascii="Palatino Linotype" w:hAnsi="Palatino Linotype"/>
+          <w:b/>
+          <w:bCs/>
+        </w:rPr>
+        <w:t>pretrial</w:t>
+      </w:r>
+      <w:proofErr w:type="gramEnd"/>
+      <w:r>
+        <w:rPr>
+          <w:rFonts w:ascii="Palatino Linotype" w:hAnsi="Palatino Linotype"/>
+          <w:b/>
+          <w:bCs/>
+        </w:rPr>
+        <w:t>_date</w:t>
+      </w:r>
+      <w:proofErr w:type="spellEnd"/>
+      <w:r>
+        <w:rPr>
+          <w:rFonts w:ascii="Palatino Linotype" w:hAnsi="Palatino Linotype"/>
+          <w:b/>
+          <w:bCs/>
+        </w:rPr>
+        <w:t xml:space="preserve"> }} between 3:00 PM and 5:00 PM.</w:t>
       </w:r>
     </w:p>
     <w:p>
@@ -653,7 +788,61 @@
           <w:b/>
           <w:bCs/>
         </w:rPr>
-        <w:t xml:space="preserve"> {{ final_pretrial_date }} at {{ final_pretrial_time }}</w:t>
+        <w:t xml:space="preserve"> </w:t>
+      </w:r>
+      <w:proofErr w:type="gramStart"/>
+      <w:r>
+        <w:rPr>
+          <w:rFonts w:ascii="Palatino Linotype" w:hAnsi="Palatino Linotype"/>
+          <w:b/>
+          <w:bCs/>
+        </w:rPr>
+        <w:t xml:space="preserve">{{ </w:t>
+      </w:r>
+      <w:proofErr w:type="spellStart"/>
+      <w:r>
+        <w:rPr>
+          <w:rFonts w:ascii="Palatino Linotype" w:hAnsi="Palatino Linotype"/>
+          <w:b/>
+          <w:bCs/>
+        </w:rPr>
+        <w:t>final</w:t>
+      </w:r>
+      <w:proofErr w:type="gramEnd"/>
+      <w:r>
+        <w:rPr>
+          <w:rFonts w:ascii="Palatino Linotype" w:hAnsi="Palatino Linotype"/>
+          <w:b/>
+          <w:bCs/>
+        </w:rPr>
+        <w:t>_pretrial_date</w:t>
+      </w:r>
+      <w:proofErr w:type="spellEnd"/>
+      <w:r>
+        <w:rPr>
+          <w:rFonts w:ascii="Palatino Linotype" w:hAnsi="Palatino Linotype"/>
+          <w:b/>
+          <w:bCs/>
+        </w:rPr>
+        <w:t xml:space="preserve"> }} at {{ </w:t>
+      </w:r>
+      <w:proofErr w:type="spellStart"/>
+      <w:r>
+        <w:rPr>
+          <w:rFonts w:ascii="Palatino Linotype" w:hAnsi="Palatino Linotype"/>
+          <w:b/>
+          <w:bCs/>
+        </w:rPr>
+        <w:t>final_pretrial_time</w:t>
+      </w:r>
+      <w:proofErr w:type="spellEnd"/>
+      <w:r>
+        <w:rPr>
+          <w:rFonts w:ascii="Palatino Linotype" w:hAnsi="Palatino Linotype"/>
+          <w:b/>
+          <w:bCs/>
+        </w:rPr>
+        <w:t xml:space="preserve"> }}</w:t>
       </w:r>
       <w:r>
         <w:rPr>
@@ -696,7 +885,43 @@
           <w:b/>
           <w:bCs/>
         </w:rPr>
-        <w:t>Jury Trial on {{ trial_date }} at 8:15 AM</w:t>
+        <w:t xml:space="preserve">Jury Trial on </w:t>
+      </w:r>
+      <w:proofErr w:type="gramStart"/>
+      <w:r>
+        <w:rPr>
+          <w:rFonts w:ascii="Palatino Linotype" w:hAnsi="Palatino Linotype"/>
+          <w:b/>
+          <w:bCs/>
+        </w:rPr>
+        <w:t xml:space="preserve">{{ </w:t>
+      </w:r>
+      <w:proofErr w:type="spellStart"/>
+      <w:r>
+        <w:rPr>
+          <w:rFonts w:ascii="Palatino Linotype" w:hAnsi="Palatino Linotype"/>
+          <w:b/>
+          <w:bCs/>
+        </w:rPr>
+        <w:t>trial</w:t>
+      </w:r>
+      <w:proofErr w:type="gramEnd"/>
+      <w:r>
+        <w:rPr>
+          <w:rFonts w:ascii="Palatino Linotype" w:hAnsi="Palatino Linotype"/>
+          <w:b/>
+          <w:bCs/>
+        </w:rPr>
+        <w:t>_date</w:t>
+      </w:r>
+      <w:proofErr w:type="spellEnd"/>
+      <w:r>
+        <w:rPr>
+          <w:rFonts w:ascii="Palatino Linotype" w:hAnsi="Palatino Linotype"/>
+          <w:b/>
+          <w:bCs/>
+        </w:rPr>
+        <w:t xml:space="preserve"> }} at 8:15 AM</w:t>
       </w:r>
       <w:r>
         <w:rPr>
@@ -966,11 +1191,47 @@
           <w:szCs w:val="24"/>
         </w:rPr>
       </w:pPr>
-      <w:r>
-        <w:rPr>
-          <w:rFonts w:ascii="Palatino Linotype" w:hAnsi="Palatino Linotype"/>
-        </w:rPr>
-        <w:t>{{ defendant.first_name }} {{ defendant.last_name }}</w:t>
+      <w:proofErr w:type="gramStart"/>
+      <w:r>
+        <w:rPr>
+          <w:rFonts w:ascii="Palatino Linotype" w:hAnsi="Palatino Linotype"/>
+        </w:rPr>
+        <w:t xml:space="preserve">{{ </w:t>
+      </w:r>
+      <w:proofErr w:type="spellStart"/>
+      <w:r>
+        <w:rPr>
+          <w:rFonts w:ascii="Palatino Linotype" w:hAnsi="Palatino Linotype"/>
+        </w:rPr>
+        <w:t>defendant</w:t>
+      </w:r>
+      <w:proofErr w:type="gramEnd"/>
+      <w:r>
+        <w:rPr>
+          <w:rFonts w:ascii="Palatino Linotype" w:hAnsi="Palatino Linotype"/>
+        </w:rPr>
+        <w:t>.first_name</w:t>
+      </w:r>
+      <w:proofErr w:type="spellEnd"/>
+      <w:r>
+        <w:rPr>
+          <w:rFonts w:ascii="Palatino Linotype" w:hAnsi="Palatino Linotype"/>
+        </w:rPr>
+        <w:t xml:space="preserve"> }} {{ </w:t>
+      </w:r>
+      <w:proofErr w:type="spellStart"/>
+      <w:r>
+        <w:rPr>
+          <w:rFonts w:ascii="Palatino Linotype" w:hAnsi="Palatino Linotype"/>
+        </w:rPr>
+        <w:t>defendant.last_name</w:t>
+      </w:r>
+      <w:proofErr w:type="spellEnd"/>
+      <w:r>
+        <w:rPr>
+          <w:rFonts w:ascii="Palatino Linotype" w:hAnsi="Palatino Linotype"/>
+        </w:rPr>
+        <w:t xml:space="preserve"> }}</w:t>
       </w:r>
     </w:p>
     <w:p>

</xml_diff>

<commit_message>
Tweaked timestamp location on scheduling.
</commit_message>
<xml_diff>
--- a/resources/Templates/Scheduling_Entry_Template_Hemmeter.docx
+++ b/resources/Templates/Scheduling_Entry_Template_Hemmeter.docx
@@ -12,24 +12,34 @@
       <w:r>
         <w:rPr>
           <w:rFonts w:ascii="Palatino Linotype" w:hAnsi="Palatino Linotype"/>
-        </w:rPr>
-        <w:t>The State of Ohio</w:t>
-      </w:r>
-      <w:r>
-        <w:rPr>
-          <w:rFonts w:ascii="Palatino Linotype" w:hAnsi="Palatino Linotype"/>
-        </w:rPr>
-        <w:t>,</w:t>
-      </w:r>
-    </w:p>
-    <w:p>
-      <w:pPr>
-        <w:ind w:firstLine="720"/>
-        <w:rPr>
-          <w:rFonts w:ascii="Palatino Linotype" w:hAnsi="Palatino Linotype"/>
-          <w:color w:val="FFFFFF"/>
-        </w:rPr>
-      </w:pPr>
+          <w:noProof/>
+        </w:rPr>
+        <w:pict w14:anchorId="774019A4">
+          <v:shapetype id="_x0000_t75" coordsize="21600,21600" o:spt="75" o:preferrelative="t" path="m@4@5l@4@11@9@11@9@5xe" filled="f" stroked="f">
+            <v:stroke joinstyle="miter"/>
+            <v:formulas>
+              <v:f eqn="if lineDrawn pixelLineWidth 0"/>
+              <v:f eqn="sum @0 1 0"/>
+              <v:f eqn="sum 0 0 @1"/>
+              <v:f eqn="prod @2 1 2"/>
+              <v:f eqn="prod @3 21600 pixelWidth"/>
+              <v:f eqn="prod @3 21600 pixelHeight"/>
+              <v:f eqn="sum @0 0 1"/>
+              <v:f eqn="prod @6 1 2"/>
+              <v:f eqn="prod @7 21600 pixelWidth"/>
+              <v:f eqn="sum @8 21600 0"/>
+              <v:f eqn="prod @7 21600 pixelHeight"/>
+              <v:f eqn="sum @10 21600 0"/>
+            </v:formulas>
+            <v:path o:extrusionok="f" gradientshapeok="t" o:connecttype="rect"/>
+            <o:lock v:ext="edit" aspectratio="t"/>
+          </v:shapetype>
+          <v:shape id="WordPictureWatermark37953500" o:spid="_x0000_s2054" type="#_x0000_t75" style="position:absolute;margin-left:410.4pt;margin-top:-.45pt;width:84.85pt;height:81.75pt;z-index:-1;mso-position-horizontal-relative:margin;mso-position-vertical-relative:margin" o:allowincell="f">
+            <v:imagedata r:id="rId8" o:title="Muni Court Seal jpg - No Fill 1" gain=".5" blacklevel="19661f" grayscale="t"/>
+            <w10:wrap anchorx="margin" anchory="margin"/>
+          </v:shape>
+        </w:pict>
+      </w:r>
       <w:r>
         <w:rPr>
           <w:rFonts w:ascii="Palatino Linotype" w:hAnsi="Palatino Linotype"/>
@@ -40,7 +50,7 @@
             <v:stroke joinstyle="miter"/>
             <v:path gradientshapeok="t" o:connecttype="rect"/>
           </v:shapetype>
-          <v:shape id="_x0000_s2050" type="#_x0000_t202" style="position:absolute;left:0;text-align:left;margin-left:389.25pt;margin-top:89pt;width:126.3pt;height:115.75pt;z-index:1;mso-position-horizontal-relative:margin;mso-position-vertical-relative:page;mso-width-relative:margin;mso-height-relative:margin" filled="f" stroked="f">
+          <v:shape id="_x0000_s2050" type="#_x0000_t202" style="position:absolute;margin-left:389.25pt;margin-top:60.2pt;width:126.3pt;height:115.75pt;z-index:1;mso-position-horizontal-relative:margin;mso-position-vertical-relative:page;mso-width-relative:margin;mso-height-relative:margin" filled="f" stroked="f">
             <v:textbox style="mso-next-textbox:#_x0000_s2050">
               <w:txbxContent>
                 <w:p>
@@ -135,7 +145,7 @@
                       <w:b/>
                       <w:noProof/>
                     </w:rPr>
-                    <w:t xml:space="preserve">2022-Jun-26    6:20 AM </w:t>
+                    <w:t xml:space="preserve">2022-Jun-26    7:15 AM </w:t>
                   </w:r>
                   <w:r>
                     <w:rPr>
@@ -203,34 +213,24 @@
       <w:r>
         <w:rPr>
           <w:rFonts w:ascii="Palatino Linotype" w:hAnsi="Palatino Linotype"/>
-          <w:noProof/>
-        </w:rPr>
-        <w:pict w14:anchorId="774019A4">
-          <v:shapetype id="_x0000_t75" coordsize="21600,21600" o:spt="75" o:preferrelative="t" path="m@4@5l@4@11@9@11@9@5xe" filled="f" stroked="f">
-            <v:stroke joinstyle="miter"/>
-            <v:formulas>
-              <v:f eqn="if lineDrawn pixelLineWidth 0"/>
-              <v:f eqn="sum @0 1 0"/>
-              <v:f eqn="sum 0 0 @1"/>
-              <v:f eqn="prod @2 1 2"/>
-              <v:f eqn="prod @3 21600 pixelWidth"/>
-              <v:f eqn="prod @3 21600 pixelHeight"/>
-              <v:f eqn="sum @0 0 1"/>
-              <v:f eqn="prod @6 1 2"/>
-              <v:f eqn="prod @7 21600 pixelWidth"/>
-              <v:f eqn="sum @8 21600 0"/>
-              <v:f eqn="prod @7 21600 pixelHeight"/>
-              <v:f eqn="sum @10 21600 0"/>
-            </v:formulas>
-            <v:path o:extrusionok="f" gradientshapeok="t" o:connecttype="rect"/>
-            <o:lock v:ext="edit" aspectratio="t"/>
-          </v:shapetype>
-          <v:shape id="WordPictureWatermark37953500" o:spid="_x0000_s2054" type="#_x0000_t75" style="position:absolute;left:0;text-align:left;margin-left:410.4pt;margin-top:19.65pt;width:84.85pt;height:81.75pt;z-index:-1;mso-position-horizontal-relative:margin;mso-position-vertical-relative:margin" o:allowincell="f">
-            <v:imagedata r:id="rId8" o:title="Muni Court Seal jpg - No Fill 1" gain=".5" blacklevel="19661f" grayscale="t"/>
-            <w10:wrap anchorx="margin" anchory="margin"/>
-          </v:shape>
-        </w:pict>
-      </w:r>
+        </w:rPr>
+        <w:t>The State of Ohio</w:t>
+      </w:r>
+      <w:r>
+        <w:rPr>
+          <w:rFonts w:ascii="Palatino Linotype" w:hAnsi="Palatino Linotype"/>
+        </w:rPr>
+        <w:t>,</w:t>
+      </w:r>
+    </w:p>
+    <w:p>
+      <w:pPr>
+        <w:ind w:firstLine="720"/>
+        <w:rPr>
+          <w:rFonts w:ascii="Palatino Linotype" w:hAnsi="Palatino Linotype"/>
+          <w:color w:val="FFFFFF"/>
+        </w:rPr>
+      </w:pPr>
       <w:r>
         <w:rPr>
           <w:rFonts w:ascii="Palatino Linotype" w:hAnsi="Palatino Linotype"/>
@@ -250,12 +250,6 @@
           <w:rFonts w:ascii="Palatino Linotype" w:hAnsi="Palatino Linotype"/>
         </w:rPr>
         <w:t>vs.</w:t>
-      </w:r>
-      <w:r>
-        <w:rPr>
-          <w:rFonts w:ascii="Palatino Linotype" w:hAnsi="Palatino Linotype"/>
-        </w:rPr>
-        <w:tab/>
       </w:r>
       <w:r>
         <w:rPr>
@@ -430,12 +424,6 @@
           <w:b/>
         </w:rPr>
         <w:tab/>
-      </w:r>
-      <w:r>
-        <w:rPr>
-          <w:rFonts w:ascii="Palatino Linotype" w:hAnsi="Palatino Linotype"/>
-          <w:b/>
-        </w:rPr>
         <w:t>Judge Marianne T. Hemmeter</w:t>
       </w:r>
     </w:p>

</xml_diff>

<commit_message>
Fixed scheduling templates and order of fields on dialog.
</commit_message>
<xml_diff>
--- a/resources/Templates/Scheduling_Entry_Template_Hemmeter.docx
+++ b/resources/Templates/Scheduling_Entry_Template_Hemmeter.docx
@@ -145,7 +145,7 @@
                       <w:b/>
                       <w:noProof/>
                     </w:rPr>
-                    <w:t xml:space="preserve">2022-Jun-26    7:15 AM </w:t>
+                    <w:t xml:space="preserve">2022-Jul-02    6:13 AM </w:t>
                   </w:r>
                   <w:r>
                     <w:rPr>
@@ -285,21 +285,7 @@
         <w:rPr>
           <w:rFonts w:ascii="Palatino Linotype" w:hAnsi="Palatino Linotype"/>
         </w:rPr>
-        <w:t xml:space="preserve">Case No. </w:t>
-      </w:r>
-      <w:proofErr w:type="gramStart"/>
-      <w:r>
-        <w:rPr>
-          <w:rFonts w:ascii="Palatino Linotype" w:hAnsi="Palatino Linotype"/>
-        </w:rPr>
-        <w:t>{{ case</w:t>
-      </w:r>
-      <w:proofErr w:type="gramEnd"/>
-      <w:r>
-        <w:rPr>
-          <w:rFonts w:ascii="Palatino Linotype" w:hAnsi="Palatino Linotype"/>
-        </w:rPr>
-        <w:t>_number }}</w:t>
+        <w:t>Case No. {{ case_number }}</w:t>
       </w:r>
     </w:p>
     <w:p>
@@ -312,7 +298,6 @@
           <w:rFonts w:ascii="Palatino Linotype" w:hAnsi="Palatino Linotype"/>
         </w:rPr>
       </w:pPr>
-      <w:proofErr w:type="gramStart"/>
       <w:r>
         <w:rPr>
           <w:rFonts w:ascii="Palatino Linotype" w:hAnsi="Palatino Linotype"/>
@@ -324,14 +309,7 @@
         <w:rPr>
           <w:rFonts w:ascii="Palatino Linotype" w:hAnsi="Palatino Linotype"/>
         </w:rPr>
-        <w:t>defendant</w:t>
-      </w:r>
-      <w:proofErr w:type="gramEnd"/>
-      <w:r>
-        <w:rPr>
-          <w:rFonts w:ascii="Palatino Linotype" w:hAnsi="Palatino Linotype"/>
-        </w:rPr>
-        <w:t>.first_name</w:t>
+        <w:t>defendant.first_name</w:t>
       </w:r>
       <w:proofErr w:type="spellEnd"/>
       <w:r>
@@ -644,34 +622,16 @@
           <w:b/>
           <w:bCs/>
         </w:rPr>
-        <w:t xml:space="preserve"> </w:t>
-      </w:r>
-      <w:proofErr w:type="gramStart"/>
+        <w:t xml:space="preserve"> {{ </w:t>
+      </w:r>
+      <w:proofErr w:type="spellStart"/>
       <w:r>
         <w:rPr>
           <w:rFonts w:ascii="Palatino Linotype" w:hAnsi="Palatino Linotype"/>
           <w:b/>
           <w:bCs/>
         </w:rPr>
-        <w:t xml:space="preserve">{{ </w:t>
-      </w:r>
-      <w:proofErr w:type="spellStart"/>
-      <w:r>
-        <w:rPr>
-          <w:rFonts w:ascii="Palatino Linotype" w:hAnsi="Palatino Linotype"/>
-          <w:b/>
-          <w:bCs/>
-        </w:rPr>
-        <w:t>pretrial</w:t>
-      </w:r>
-      <w:proofErr w:type="gramEnd"/>
-      <w:r>
-        <w:rPr>
-          <w:rFonts w:ascii="Palatino Linotype" w:hAnsi="Palatino Linotype"/>
-          <w:b/>
-          <w:bCs/>
-        </w:rPr>
-        <w:t>_date</w:t>
+        <w:t>pretrial_date</w:t>
       </w:r>
       <w:proofErr w:type="spellEnd"/>
       <w:r>
@@ -776,34 +736,16 @@
           <w:b/>
           <w:bCs/>
         </w:rPr>
-        <w:t xml:space="preserve"> </w:t>
-      </w:r>
-      <w:proofErr w:type="gramStart"/>
+        <w:t xml:space="preserve"> {{ </w:t>
+      </w:r>
+      <w:proofErr w:type="spellStart"/>
       <w:r>
         <w:rPr>
           <w:rFonts w:ascii="Palatino Linotype" w:hAnsi="Palatino Linotype"/>
           <w:b/>
           <w:bCs/>
         </w:rPr>
-        <w:t xml:space="preserve">{{ </w:t>
-      </w:r>
-      <w:proofErr w:type="spellStart"/>
-      <w:r>
-        <w:rPr>
-          <w:rFonts w:ascii="Palatino Linotype" w:hAnsi="Palatino Linotype"/>
-          <w:b/>
-          <w:bCs/>
-        </w:rPr>
-        <w:t>final</w:t>
-      </w:r>
-      <w:proofErr w:type="gramEnd"/>
-      <w:r>
-        <w:rPr>
-          <w:rFonts w:ascii="Palatino Linotype" w:hAnsi="Palatino Linotype"/>
-          <w:b/>
-          <w:bCs/>
-        </w:rPr>
-        <w:t>_pretrial_date</w:t>
+        <w:t>final_pretrial_date</w:t>
       </w:r>
       <w:proofErr w:type="spellEnd"/>
       <w:r>
@@ -873,34 +815,16 @@
           <w:b/>
           <w:bCs/>
         </w:rPr>
-        <w:t xml:space="preserve">Jury Trial on </w:t>
-      </w:r>
-      <w:proofErr w:type="gramStart"/>
+        <w:t xml:space="preserve">Jury Trial on {{ </w:t>
+      </w:r>
+      <w:proofErr w:type="spellStart"/>
       <w:r>
         <w:rPr>
           <w:rFonts w:ascii="Palatino Linotype" w:hAnsi="Palatino Linotype"/>
           <w:b/>
           <w:bCs/>
         </w:rPr>
-        <w:t xml:space="preserve">{{ </w:t>
-      </w:r>
-      <w:proofErr w:type="spellStart"/>
-      <w:r>
-        <w:rPr>
-          <w:rFonts w:ascii="Palatino Linotype" w:hAnsi="Palatino Linotype"/>
-          <w:b/>
-          <w:bCs/>
-        </w:rPr>
-        <w:t>trial</w:t>
-      </w:r>
-      <w:proofErr w:type="gramEnd"/>
-      <w:r>
-        <w:rPr>
-          <w:rFonts w:ascii="Palatino Linotype" w:hAnsi="Palatino Linotype"/>
-          <w:b/>
-          <w:bCs/>
-        </w:rPr>
-        <w:t>_date</w:t>
+        <w:t>trial_date</w:t>
       </w:r>
       <w:proofErr w:type="spellEnd"/>
       <w:r>
@@ -978,48 +902,6 @@
           <w:rFonts w:ascii="Palatino Linotype" w:hAnsi="Palatino Linotype"/>
         </w:rPr>
         <w:t xml:space="preserve"> jury instructions to the Court in writing.</w:t>
-      </w:r>
-      <w:r>
-        <w:rPr>
-          <w:rFonts w:ascii="Palatino Linotype" w:hAnsi="Palatino Linotype"/>
-        </w:rPr>
-        <w:tab/>
-      </w:r>
-      <w:r>
-        <w:rPr>
-          <w:rFonts w:ascii="Palatino Linotype" w:hAnsi="Palatino Linotype"/>
-        </w:rPr>
-        <w:tab/>
-      </w:r>
-      <w:r>
-        <w:rPr>
-          <w:rFonts w:ascii="Palatino Linotype" w:hAnsi="Palatino Linotype"/>
-        </w:rPr>
-        <w:tab/>
-      </w:r>
-      <w:r>
-        <w:rPr>
-          <w:rFonts w:ascii="Palatino Linotype" w:hAnsi="Palatino Linotype"/>
-        </w:rPr>
-        <w:tab/>
-      </w:r>
-      <w:r>
-        <w:rPr>
-          <w:rFonts w:ascii="Palatino Linotype" w:hAnsi="Palatino Linotype"/>
-        </w:rPr>
-        <w:tab/>
-      </w:r>
-      <w:r>
-        <w:rPr>
-          <w:rFonts w:ascii="Palatino Linotype" w:hAnsi="Palatino Linotype"/>
-        </w:rPr>
-        <w:tab/>
-      </w:r>
-      <w:r>
-        <w:rPr>
-          <w:rFonts w:ascii="Palatino Linotype" w:hAnsi="Palatino Linotype"/>
-        </w:rPr>
-        <w:tab/>
       </w:r>
       <w:r>
         <w:rPr>
@@ -1174,12 +1056,12 @@
     </w:p>
     <w:p>
       <w:pPr>
+        <w:ind w:firstLine="720"/>
         <w:rPr>
           <w:sz w:val="24"/>
           <w:szCs w:val="24"/>
         </w:rPr>
       </w:pPr>
-      <w:proofErr w:type="gramStart"/>
       <w:r>
         <w:rPr>
           <w:rFonts w:ascii="Palatino Linotype" w:hAnsi="Palatino Linotype"/>
@@ -1191,14 +1073,7 @@
         <w:rPr>
           <w:rFonts w:ascii="Palatino Linotype" w:hAnsi="Palatino Linotype"/>
         </w:rPr>
-        <w:t>defendant</w:t>
-      </w:r>
-      <w:proofErr w:type="gramEnd"/>
-      <w:r>
-        <w:rPr>
-          <w:rFonts w:ascii="Palatino Linotype" w:hAnsi="Palatino Linotype"/>
-        </w:rPr>
-        <w:t>.first_name</w:t>
+        <w:t>defendant.first_name</w:t>
       </w:r>
       <w:proofErr w:type="spellEnd"/>
       <w:r>
@@ -1221,38 +1096,6 @@
         </w:rPr>
         <w:t xml:space="preserve"> }}</w:t>
       </w:r>
-    </w:p>
-    <w:p>
-      <w:pPr>
-        <w:rPr>
-          <w:sz w:val="24"/>
-          <w:szCs w:val="24"/>
-        </w:rPr>
-      </w:pPr>
-    </w:p>
-    <w:p>
-      <w:pPr>
-        <w:rPr>
-          <w:sz w:val="24"/>
-          <w:szCs w:val="24"/>
-        </w:rPr>
-      </w:pPr>
-    </w:p>
-    <w:p>
-      <w:pPr>
-        <w:rPr>
-          <w:sz w:val="24"/>
-          <w:szCs w:val="24"/>
-        </w:rPr>
-      </w:pPr>
-    </w:p>
-    <w:p>
-      <w:pPr>
-        <w:rPr>
-          <w:sz w:val="24"/>
-          <w:szCs w:val="24"/>
-        </w:rPr>
-      </w:pPr>
     </w:p>
     <w:sectPr>
       <w:headerReference w:type="first" r:id="rId10"/>

</xml_diff>

<commit_message>
Updated Scheduling Entry Templates for Track A and B.
</commit_message>
<xml_diff>
--- a/resources/Templates/Scheduling_Entry_Template_Hemmeter.docx
+++ b/resources/Templates/Scheduling_Entry_Template_Hemmeter.docx
@@ -1,6 +1,6 @@
 
 <file path=word/document.xml><?xml version="1.0" encoding="utf-8"?>
-<w:document xmlns:wpc="http://schemas.microsoft.com/office/word/2010/wordprocessingCanvas" xmlns:cx="http://schemas.microsoft.com/office/drawing/2014/chartex" xmlns:cx1="http://schemas.microsoft.com/office/drawing/2015/9/8/chartex" xmlns:cx2="http://schemas.microsoft.com/office/drawing/2015/10/21/chartex" xmlns:cx3="http://schemas.microsoft.com/office/drawing/2016/5/9/chartex" xmlns:cx4="http://schemas.microsoft.com/office/drawing/2016/5/10/chartex" xmlns:cx5="http://schemas.microsoft.com/office/drawing/2016/5/11/chartex" xmlns:cx6="http://schemas.microsoft.com/office/drawing/2016/5/12/chartex" xmlns:cx7="http://schemas.microsoft.com/office/drawing/2016/5/13/chartex" xmlns:cx8="http://schemas.microsoft.com/office/drawing/2016/5/14/chartex" xmlns:mc="http://schemas.openxmlformats.org/markup-compatibility/2006" xmlns:aink="http://schemas.microsoft.com/office/drawing/2016/ink" xmlns:am3d="http://schemas.microsoft.com/office/drawing/2017/model3d" xmlns:o="urn:schemas-microsoft-com:office:office" xmlns:oel="http://schemas.microsoft.com/office/2019/extlst" xmlns:r="http://schemas.openxmlformats.org/officeDocument/2006/relationships" xmlns:m="http://schemas.openxmlformats.org/officeDocument/2006/math" xmlns:v="urn:schemas-microsoft-com:vml" xmlns:wp14="http://schemas.microsoft.com/office/word/2010/wordprocessingDrawing" xmlns:wp="http://schemas.openxmlformats.org/drawingml/2006/wordprocessingDrawing" xmlns:w10="urn:schemas-microsoft-com:office:word" xmlns:w="http://schemas.openxmlformats.org/wordprocessingml/2006/main" xmlns:w14="http://schemas.microsoft.com/office/word/2010/wordml" xmlns:w15="http://schemas.microsoft.com/office/word/2012/wordml" xmlns:w16cex="http://schemas.microsoft.com/office/word/2018/wordml/cex" xmlns:w16cid="http://schemas.microsoft.com/office/word/2016/wordml/cid" xmlns:w16="http://schemas.microsoft.com/office/word/2018/wordml" xmlns:w16sdtdh="http://schemas.microsoft.com/office/word/2020/wordml/sdtdatahash" xmlns:w16se="http://schemas.microsoft.com/office/word/2015/wordml/symex" xmlns:wpg="http://schemas.microsoft.com/office/word/2010/wordprocessingGroup" xmlns:wpi="http://schemas.microsoft.com/office/word/2010/wordprocessingInk" xmlns:wne="http://schemas.microsoft.com/office/word/2006/wordml" xmlns:wps="http://schemas.microsoft.com/office/word/2010/wordprocessingShape" mc:Ignorable="w14 w15 w16se w16cid w16 w16cex w16sdtdh wp14">
+<w:document xmlns:wpc="http://schemas.microsoft.com/office/word/2010/wordprocessingCanvas" xmlns:cx="http://schemas.microsoft.com/office/drawing/2014/chartex" xmlns:cx1="http://schemas.microsoft.com/office/drawing/2015/9/8/chartex" xmlns:cx2="http://schemas.microsoft.com/office/drawing/2015/10/21/chartex" xmlns:cx3="http://schemas.microsoft.com/office/drawing/2016/5/9/chartex" xmlns:cx4="http://schemas.microsoft.com/office/drawing/2016/5/10/chartex" xmlns:cx5="http://schemas.microsoft.com/office/drawing/2016/5/11/chartex" xmlns:cx6="http://schemas.microsoft.com/office/drawing/2016/5/12/chartex" xmlns:cx7="http://schemas.microsoft.com/office/drawing/2016/5/13/chartex" xmlns:cx8="http://schemas.microsoft.com/office/drawing/2016/5/14/chartex" xmlns:mc="http://schemas.openxmlformats.org/markup-compatibility/2006" xmlns:aink="http://schemas.microsoft.com/office/drawing/2016/ink" xmlns:am3d="http://schemas.microsoft.com/office/drawing/2017/model3d" xmlns:o="urn:schemas-microsoft-com:office:office" xmlns:oel="http://schemas.microsoft.com/office/2019/extlst" xmlns:r="http://schemas.openxmlformats.org/officeDocument/2006/relationships" xmlns:m="http://schemas.openxmlformats.org/officeDocument/2006/math" xmlns:v="urn:schemas-microsoft-com:vml" xmlns:wp14="http://schemas.microsoft.com/office/word/2010/wordprocessingDrawing" xmlns:wp="http://schemas.openxmlformats.org/drawingml/2006/wordprocessingDrawing" xmlns:w10="urn:schemas-microsoft-com:office:word" xmlns:w="http://schemas.openxmlformats.org/wordprocessingml/2006/main" xmlns:w14="http://schemas.microsoft.com/office/word/2010/wordml" xmlns:w15="http://schemas.microsoft.com/office/word/2012/wordml" xmlns:w16cex="http://schemas.microsoft.com/office/word/2018/wordml/cex" xmlns:w16cid="http://schemas.microsoft.com/office/word/2016/wordml/cid" xmlns:w16="http://schemas.microsoft.com/office/word/2018/wordml" xmlns:w16du="http://schemas.microsoft.com/office/word/2023/wordml/word16du" xmlns:w16sdtdh="http://schemas.microsoft.com/office/word/2020/wordml/sdtdatahash" xmlns:w16sdtfl="http://schemas.microsoft.com/office/word/2024/wordml/sdtformatlock" xmlns:w16se="http://schemas.microsoft.com/office/word/2015/wordml/symex" xmlns:wpg="http://schemas.microsoft.com/office/word/2010/wordprocessingGroup" xmlns:wpi="http://schemas.microsoft.com/office/word/2010/wordprocessingInk" xmlns:wne="http://schemas.microsoft.com/office/word/2006/wordml" xmlns:wps="http://schemas.microsoft.com/office/word/2010/wordprocessingShape" mc:Ignorable="w14 w15 w16se w16cid w16 w16cex w16sdtdh w16sdtfl w16du wp14">
   <w:body>
     <w:p>
       <w:pPr>
@@ -314,7 +314,15 @@
           <w:bCs/>
         </w:rPr>
         <w:tab/>
-        <w:t>Judge Marianne T. Hemmeter</w:t>
+        <w:t xml:space="preserve">Judge </w:t>
+      </w:r>
+      <w:r>
+        <w:rPr>
+          <w:rFonts w:ascii="Palatino Linotype" w:hAnsi="Palatino Linotype"/>
+          <w:b/>
+          <w:bCs/>
+        </w:rPr>
+        <w:t>Kyle E. Rohrer – Courtroom A Track</w:t>
       </w:r>
     </w:p>
     <w:p>
@@ -929,6 +937,42 @@
           <w:rFonts w:ascii="Palatino Linotype" w:hAnsi="Palatino Linotype"/>
         </w:rPr>
         <w:tab/>
+      </w:r>
+    </w:p>
+    <w:p>
+      <w:pPr>
+        <w:rPr>
+          <w:rFonts w:ascii="Palatino Linotype" w:hAnsi="Palatino Linotype"/>
+        </w:rPr>
+      </w:pPr>
+      <w:r>
+        <w:rPr>
+          <w:noProof/>
+        </w:rPr>
+        <w:pict w14:anchorId="5550CB2D">
+          <v:shapetype id="_x0000_t75" coordsize="21600,21600" o:spt="75" o:preferrelative="t" path="m@4@5l@4@11@9@11@9@5xe" filled="f" stroked="f">
+            <v:stroke joinstyle="miter"/>
+            <v:formulas>
+              <v:f eqn="if lineDrawn pixelLineWidth 0"/>
+              <v:f eqn="sum @0 1 0"/>
+              <v:f eqn="sum 0 0 @1"/>
+              <v:f eqn="prod @2 1 2"/>
+              <v:f eqn="prod @3 21600 pixelWidth"/>
+              <v:f eqn="prod @3 21600 pixelHeight"/>
+              <v:f eqn="sum @0 0 1"/>
+              <v:f eqn="prod @6 1 2"/>
+              <v:f eqn="prod @7 21600 pixelWidth"/>
+              <v:f eqn="sum @8 21600 0"/>
+              <v:f eqn="prod @7 21600 pixelHeight"/>
+              <v:f eqn="sum @10 21600 0"/>
+            </v:formulas>
+            <v:path o:extrusionok="f" gradientshapeok="t" o:connecttype="rect"/>
+            <o:lock v:ext="edit" aspectratio="t"/>
+          </v:shapetype>
+          <v:shape id="Picture 2" o:spid="_x0000_s2054" type="#_x0000_t75" alt="A picture containing diagram&#10;&#10;Description automatically generated" style="position:absolute;margin-left:349.6pt;margin-top:564.15pt;width:190.25pt;height:61pt;z-index:-2;visibility:visible;mso-wrap-style:square;mso-width-percent:0;mso-height-percent:0;mso-wrap-distance-left:9pt;mso-wrap-distance-top:0;mso-wrap-distance-right:9pt;mso-wrap-distance-bottom:0;mso-position-horizontal:absolute;mso-position-horizontal-relative:text;mso-position-vertical:absolute;mso-position-vertical-relative:text;mso-width-percent:0;mso-height-percent:0;mso-width-relative:page;mso-height-relative:page">
+            <v:imagedata r:id="rId8" o:title="A picture containing diagram&#10;&#10;Description automatically generated"/>
+          </v:shape>
+        </w:pict>
       </w:r>
     </w:p>
     <w:tbl>
@@ -939,15 +983,15 @@
         <w:tblLook w:val="04A0" w:firstRow="1" w:lastRow="0" w:firstColumn="1" w:lastColumn="0" w:noHBand="0" w:noVBand="1"/>
       </w:tblPr>
       <w:tblGrid>
-        <w:gridCol w:w="4769"/>
+        <w:gridCol w:w="4617"/>
       </w:tblGrid>
       <w:tr>
         <w:trPr>
-          <w:trHeight w:val="800"/>
+          <w:trHeight w:val="474"/>
         </w:trPr>
         <w:tc>
           <w:tcPr>
-            <w:tcW w:w="4769" w:type="dxa"/>
+            <w:tcW w:w="4617" w:type="dxa"/>
             <w:tcBorders>
               <w:bottom w:val="single" w:sz="4" w:space="0" w:color="auto"/>
             </w:tcBorders>
@@ -963,14 +1007,28 @@
               <w:spacing w:after="40"/>
               <w:jc w:val="both"/>
               <w:rPr>
-                <w:rFonts w:ascii="Palatino Linotype" w:eastAsia="Segoe UI Emoji" w:hAnsi="Palatino Linotype" w:cs="Segoe UI Emoji"/>
+                <w:rFonts w:ascii="Segoe UI Emoji" w:eastAsia="Segoe UI Emoji" w:hAnsi="Segoe UI Emoji" w:cs="Segoe UI Emoji"/>
                 <w:color w:val="FFFFFF"/>
+                <w:sz w:val="24"/>
+                <w:szCs w:val="24"/>
               </w:rPr>
             </w:pPr>
             <w:r>
               <w:rPr>
-                <w:rFonts w:ascii="Segoe UI Symbol" w:eastAsia="Segoe UI Emoji" w:hAnsi="Segoe UI Symbol" w:cs="Segoe UI Symbol"/>
+                <w:noProof/>
+              </w:rPr>
+              <w:pict w14:anchorId="471C8F6D">
+                <v:shape id="_x0000_s2055" type="#_x0000_t75" alt="A picture containing diagram&#10;&#10;Description automatically generated" style="position:absolute;left:0;text-align:left;margin-left:16.35pt;margin-top:-4.8pt;width:190.25pt;height:61pt;z-index:-1;visibility:visible;mso-wrap-style:square;mso-width-percent:0;mso-height-percent:0;mso-wrap-distance-left:9pt;mso-wrap-distance-top:0;mso-wrap-distance-right:9pt;mso-wrap-distance-bottom:0;mso-position-horizontal:absolute;mso-position-horizontal-relative:text;mso-position-vertical:absolute;mso-position-vertical-relative:text;mso-width-percent:0;mso-height-percent:0;mso-width-relative:page;mso-height-relative:page">
+                  <v:imagedata r:id="rId8" o:title="A picture containing diagram&#10;&#10;Description automatically generated"/>
+                </v:shape>
+              </w:pict>
+            </w:r>
+            <w:r>
+              <w:rPr>
+                <w:rFonts w:ascii="Segoe UI Emoji" w:eastAsia="Segoe UI Emoji" w:hAnsi="Segoe UI Emoji" w:cs="Segoe UI Emoji"/>
                 <w:color w:val="FFFFFF"/>
+                <w:sz w:val="24"/>
+                <w:szCs w:val="24"/>
               </w:rPr>
               <w:t>✍</w:t>
             </w:r>
@@ -978,9 +1036,12 @@
         </w:tc>
       </w:tr>
       <w:tr>
+        <w:trPr>
+          <w:trHeight w:val="482"/>
+        </w:trPr>
         <w:tc>
           <w:tcPr>
-            <w:tcW w:w="4769" w:type="dxa"/>
+            <w:tcW w:w="4617" w:type="dxa"/>
             <w:tcBorders>
               <w:top w:val="single" w:sz="4" w:space="0" w:color="auto"/>
             </w:tcBorders>
@@ -1001,7 +1062,7 @@
               <w:rPr>
                 <w:rFonts w:ascii="Palatino Linotype" w:hAnsi="Palatino Linotype"/>
               </w:rPr>
-              <w:t>Judge Marianne T. Hemmeter</w:t>
+              <w:t>Judge Kyle E. Rohrer</w:t>
             </w:r>
             <w:r>
               <w:rPr>
@@ -1019,43 +1080,6 @@
           <w:rFonts w:ascii="Palatino Linotype" w:hAnsi="Palatino Linotype"/>
         </w:rPr>
       </w:pPr>
-      <w:r>
-        <w:rPr>
-          <w:rFonts w:ascii="Palatino Linotype" w:hAnsi="Palatino Linotype"/>
-          <w:noProof/>
-        </w:rPr>
-        <w:pict w14:anchorId="7124A3C2">
-          <v:shapetype id="_x0000_t75" coordsize="21600,21600" o:spt="75" o:preferrelative="t" path="m@4@5l@4@11@9@11@9@5xe" filled="f" stroked="f">
-            <v:stroke joinstyle="miter"/>
-            <v:formulas>
-              <v:f eqn="if lineDrawn pixelLineWidth 0"/>
-              <v:f eqn="sum @0 1 0"/>
-              <v:f eqn="sum 0 0 @1"/>
-              <v:f eqn="prod @2 1 2"/>
-              <v:f eqn="prod @3 21600 pixelWidth"/>
-              <v:f eqn="prod @3 21600 pixelHeight"/>
-              <v:f eqn="sum @0 0 1"/>
-              <v:f eqn="prod @6 1 2"/>
-              <v:f eqn="prod @7 21600 pixelWidth"/>
-              <v:f eqn="sum @8 21600 0"/>
-              <v:f eqn="prod @7 21600 pixelHeight"/>
-              <v:f eqn="sum @10 21600 0"/>
-            </v:formulas>
-            <v:path o:extrusionok="f" gradientshapeok="t" o:connecttype="rect"/>
-            <o:lock v:ext="edit" aspectratio="t"/>
-          </v:shapetype>
-          <v:shape id="_x0000_s2052" type="#_x0000_t75" style="position:absolute;margin-left:246.3pt;margin-top:3.45pt;width:240pt;height:50.25pt;z-index:-251658752;mso-position-horizontal-relative:text;mso-position-vertical-relative:text">
-            <v:imagedata r:id="rId8" o:title=""/>
-          </v:shape>
-        </w:pict>
-      </w:r>
-    </w:p>
-    <w:p>
-      <w:pPr>
-        <w:rPr>
-          <w:rFonts w:ascii="Palatino Linotype" w:hAnsi="Palatino Linotype"/>
-        </w:rPr>
-      </w:pPr>
     </w:p>
     <w:p>
       <w:pPr>
@@ -1136,8 +1160,16 @@
         <w:rPr>
           <w:rFonts w:ascii="Palatino Linotype" w:hAnsi="Palatino Linotype"/>
         </w:rPr>
-        <w:t>{% endif %}</w:t>
-      </w:r>
+        <w:t xml:space="preserve">{% </w:t>
+      </w:r>
+      <w:proofErr w:type="gramStart"/>
+      <w:r>
+        <w:rPr>
+          <w:rFonts w:ascii="Palatino Linotype" w:hAnsi="Palatino Linotype"/>
+        </w:rPr>
+        <w:t>endif %}</w:t>
+      </w:r>
+      <w:proofErr w:type="gramEnd"/>
     </w:p>
     <w:p>
       <w:pPr>
@@ -1238,7 +1270,7 @@
 </file>
 
 <file path=word/endnotes.xml><?xml version="1.0" encoding="utf-8"?>
-<w:endnotes xmlns:wpc="http://schemas.microsoft.com/office/word/2010/wordprocessingCanvas" xmlns:cx="http://schemas.microsoft.com/office/drawing/2014/chartex" xmlns:cx1="http://schemas.microsoft.com/office/drawing/2015/9/8/chartex" xmlns:cx2="http://schemas.microsoft.com/office/drawing/2015/10/21/chartex" xmlns:cx3="http://schemas.microsoft.com/office/drawing/2016/5/9/chartex" xmlns:cx4="http://schemas.microsoft.com/office/drawing/2016/5/10/chartex" xmlns:cx5="http://schemas.microsoft.com/office/drawing/2016/5/11/chartex" xmlns:cx6="http://schemas.microsoft.com/office/drawing/2016/5/12/chartex" xmlns:cx7="http://schemas.microsoft.com/office/drawing/2016/5/13/chartex" xmlns:cx8="http://schemas.microsoft.com/office/drawing/2016/5/14/chartex" xmlns:mc="http://schemas.openxmlformats.org/markup-compatibility/2006" xmlns:aink="http://schemas.microsoft.com/office/drawing/2016/ink" xmlns:am3d="http://schemas.microsoft.com/office/drawing/2017/model3d" xmlns:o="urn:schemas-microsoft-com:office:office" xmlns:oel="http://schemas.microsoft.com/office/2019/extlst" xmlns:r="http://schemas.openxmlformats.org/officeDocument/2006/relationships" xmlns:m="http://schemas.openxmlformats.org/officeDocument/2006/math" xmlns:v="urn:schemas-microsoft-com:vml" xmlns:wp14="http://schemas.microsoft.com/office/word/2010/wordprocessingDrawing" xmlns:wp="http://schemas.openxmlformats.org/drawingml/2006/wordprocessingDrawing" xmlns:w10="urn:schemas-microsoft-com:office:word" xmlns:w="http://schemas.openxmlformats.org/wordprocessingml/2006/main" xmlns:w14="http://schemas.microsoft.com/office/word/2010/wordml" xmlns:w15="http://schemas.microsoft.com/office/word/2012/wordml" xmlns:w16cex="http://schemas.microsoft.com/office/word/2018/wordml/cex" xmlns:w16cid="http://schemas.microsoft.com/office/word/2016/wordml/cid" xmlns:w16="http://schemas.microsoft.com/office/word/2018/wordml" xmlns:w16sdtdh="http://schemas.microsoft.com/office/word/2020/wordml/sdtdatahash" xmlns:w16se="http://schemas.microsoft.com/office/word/2015/wordml/symex" xmlns:wpg="http://schemas.microsoft.com/office/word/2010/wordprocessingGroup" xmlns:wpi="http://schemas.microsoft.com/office/word/2010/wordprocessingInk" xmlns:wne="http://schemas.microsoft.com/office/word/2006/wordml" xmlns:wps="http://schemas.microsoft.com/office/word/2010/wordprocessingShape" mc:Ignorable="w14 w15 w16se w16cid w16 w16cex w16sdtdh wp14">
+<w:endnotes xmlns:wpc="http://schemas.microsoft.com/office/word/2010/wordprocessingCanvas" xmlns:cx="http://schemas.microsoft.com/office/drawing/2014/chartex" xmlns:cx1="http://schemas.microsoft.com/office/drawing/2015/9/8/chartex" xmlns:cx2="http://schemas.microsoft.com/office/drawing/2015/10/21/chartex" xmlns:cx3="http://schemas.microsoft.com/office/drawing/2016/5/9/chartex" xmlns:cx4="http://schemas.microsoft.com/office/drawing/2016/5/10/chartex" xmlns:cx5="http://schemas.microsoft.com/office/drawing/2016/5/11/chartex" xmlns:cx6="http://schemas.microsoft.com/office/drawing/2016/5/12/chartex" xmlns:cx7="http://schemas.microsoft.com/office/drawing/2016/5/13/chartex" xmlns:cx8="http://schemas.microsoft.com/office/drawing/2016/5/14/chartex" xmlns:mc="http://schemas.openxmlformats.org/markup-compatibility/2006" xmlns:aink="http://schemas.microsoft.com/office/drawing/2016/ink" xmlns:am3d="http://schemas.microsoft.com/office/drawing/2017/model3d" xmlns:o="urn:schemas-microsoft-com:office:office" xmlns:oel="http://schemas.microsoft.com/office/2019/extlst" xmlns:r="http://schemas.openxmlformats.org/officeDocument/2006/relationships" xmlns:m="http://schemas.openxmlformats.org/officeDocument/2006/math" xmlns:v="urn:schemas-microsoft-com:vml" xmlns:wp14="http://schemas.microsoft.com/office/word/2010/wordprocessingDrawing" xmlns:wp="http://schemas.openxmlformats.org/drawingml/2006/wordprocessingDrawing" xmlns:w10="urn:schemas-microsoft-com:office:word" xmlns:w="http://schemas.openxmlformats.org/wordprocessingml/2006/main" xmlns:w14="http://schemas.microsoft.com/office/word/2010/wordml" xmlns:w15="http://schemas.microsoft.com/office/word/2012/wordml" xmlns:w16cex="http://schemas.microsoft.com/office/word/2018/wordml/cex" xmlns:w16cid="http://schemas.microsoft.com/office/word/2016/wordml/cid" xmlns:w16="http://schemas.microsoft.com/office/word/2018/wordml" xmlns:w16du="http://schemas.microsoft.com/office/word/2023/wordml/word16du" xmlns:w16sdtdh="http://schemas.microsoft.com/office/word/2020/wordml/sdtdatahash" xmlns:w16sdtfl="http://schemas.microsoft.com/office/word/2024/wordml/sdtformatlock" xmlns:w16se="http://schemas.microsoft.com/office/word/2015/wordml/symex" xmlns:wpg="http://schemas.microsoft.com/office/word/2010/wordprocessingGroup" xmlns:wpi="http://schemas.microsoft.com/office/word/2010/wordprocessingInk" xmlns:wne="http://schemas.microsoft.com/office/word/2006/wordml" xmlns:wps="http://schemas.microsoft.com/office/word/2010/wordprocessingShape" mc:Ignorable="w14 w15 w16se w16cid w16 w16cex w16sdtdh w16sdtfl w16du wp14">
   <w:endnote w:type="separator" w:id="-1">
     <w:p>
       <w:r>
@@ -1257,7 +1289,7 @@
 </file>
 
 <file path=word/footer1.xml><?xml version="1.0" encoding="utf-8"?>
-<w:ftr xmlns:wpc="http://schemas.microsoft.com/office/word/2010/wordprocessingCanvas" xmlns:cx="http://schemas.microsoft.com/office/drawing/2014/chartex" xmlns:cx1="http://schemas.microsoft.com/office/drawing/2015/9/8/chartex" xmlns:cx2="http://schemas.microsoft.com/office/drawing/2015/10/21/chartex" xmlns:cx3="http://schemas.microsoft.com/office/drawing/2016/5/9/chartex" xmlns:cx4="http://schemas.microsoft.com/office/drawing/2016/5/10/chartex" xmlns:cx5="http://schemas.microsoft.com/office/drawing/2016/5/11/chartex" xmlns:cx6="http://schemas.microsoft.com/office/drawing/2016/5/12/chartex" xmlns:cx7="http://schemas.microsoft.com/office/drawing/2016/5/13/chartex" xmlns:cx8="http://schemas.microsoft.com/office/drawing/2016/5/14/chartex" xmlns:mc="http://schemas.openxmlformats.org/markup-compatibility/2006" xmlns:aink="http://schemas.microsoft.com/office/drawing/2016/ink" xmlns:am3d="http://schemas.microsoft.com/office/drawing/2017/model3d" xmlns:o="urn:schemas-microsoft-com:office:office" xmlns:oel="http://schemas.microsoft.com/office/2019/extlst" xmlns:r="http://schemas.openxmlformats.org/officeDocument/2006/relationships" xmlns:m="http://schemas.openxmlformats.org/officeDocument/2006/math" xmlns:v="urn:schemas-microsoft-com:vml" xmlns:wp14="http://schemas.microsoft.com/office/word/2010/wordprocessingDrawing" xmlns:wp="http://schemas.openxmlformats.org/drawingml/2006/wordprocessingDrawing" xmlns:w10="urn:schemas-microsoft-com:office:word" xmlns:w="http://schemas.openxmlformats.org/wordprocessingml/2006/main" xmlns:w14="http://schemas.microsoft.com/office/word/2010/wordml" xmlns:w15="http://schemas.microsoft.com/office/word/2012/wordml" xmlns:w16cex="http://schemas.microsoft.com/office/word/2018/wordml/cex" xmlns:w16cid="http://schemas.microsoft.com/office/word/2016/wordml/cid" xmlns:w16="http://schemas.microsoft.com/office/word/2018/wordml" xmlns:w16sdtdh="http://schemas.microsoft.com/office/word/2020/wordml/sdtdatahash" xmlns:w16se="http://schemas.microsoft.com/office/word/2015/wordml/symex" xmlns:wpg="http://schemas.microsoft.com/office/word/2010/wordprocessingGroup" xmlns:wpi="http://schemas.microsoft.com/office/word/2010/wordprocessingInk" xmlns:wne="http://schemas.microsoft.com/office/word/2006/wordml" xmlns:wps="http://schemas.microsoft.com/office/word/2010/wordprocessingShape" mc:Ignorable="w14 w15 w16se w16cid w16 w16cex w16sdtdh wp14">
+<w:ftr xmlns:wpc="http://schemas.microsoft.com/office/word/2010/wordprocessingCanvas" xmlns:cx="http://schemas.microsoft.com/office/drawing/2014/chartex" xmlns:cx1="http://schemas.microsoft.com/office/drawing/2015/9/8/chartex" xmlns:cx2="http://schemas.microsoft.com/office/drawing/2015/10/21/chartex" xmlns:cx3="http://schemas.microsoft.com/office/drawing/2016/5/9/chartex" xmlns:cx4="http://schemas.microsoft.com/office/drawing/2016/5/10/chartex" xmlns:cx5="http://schemas.microsoft.com/office/drawing/2016/5/11/chartex" xmlns:cx6="http://schemas.microsoft.com/office/drawing/2016/5/12/chartex" xmlns:cx7="http://schemas.microsoft.com/office/drawing/2016/5/13/chartex" xmlns:cx8="http://schemas.microsoft.com/office/drawing/2016/5/14/chartex" xmlns:mc="http://schemas.openxmlformats.org/markup-compatibility/2006" xmlns:aink="http://schemas.microsoft.com/office/drawing/2016/ink" xmlns:am3d="http://schemas.microsoft.com/office/drawing/2017/model3d" xmlns:o="urn:schemas-microsoft-com:office:office" xmlns:oel="http://schemas.microsoft.com/office/2019/extlst" xmlns:r="http://schemas.openxmlformats.org/officeDocument/2006/relationships" xmlns:m="http://schemas.openxmlformats.org/officeDocument/2006/math" xmlns:v="urn:schemas-microsoft-com:vml" xmlns:wp14="http://schemas.microsoft.com/office/word/2010/wordprocessingDrawing" xmlns:wp="http://schemas.openxmlformats.org/drawingml/2006/wordprocessingDrawing" xmlns:w10="urn:schemas-microsoft-com:office:word" xmlns:w="http://schemas.openxmlformats.org/wordprocessingml/2006/main" xmlns:w14="http://schemas.microsoft.com/office/word/2010/wordml" xmlns:w15="http://schemas.microsoft.com/office/word/2012/wordml" xmlns:w16cex="http://schemas.microsoft.com/office/word/2018/wordml/cex" xmlns:w16cid="http://schemas.microsoft.com/office/word/2016/wordml/cid" xmlns:w16="http://schemas.microsoft.com/office/word/2018/wordml" xmlns:w16du="http://schemas.microsoft.com/office/word/2023/wordml/word16du" xmlns:w16sdtdh="http://schemas.microsoft.com/office/word/2020/wordml/sdtdatahash" xmlns:w16sdtfl="http://schemas.microsoft.com/office/word/2024/wordml/sdtformatlock" xmlns:w16se="http://schemas.microsoft.com/office/word/2015/wordml/symex" xmlns:wpg="http://schemas.microsoft.com/office/word/2010/wordprocessingGroup" xmlns:wpi="http://schemas.microsoft.com/office/word/2010/wordprocessingInk" xmlns:wne="http://schemas.microsoft.com/office/word/2006/wordml" xmlns:wps="http://schemas.microsoft.com/office/word/2010/wordprocessingShape" mc:Ignorable="w14 w15 w16se w16cid w16 w16cex w16sdtdh w16sdtfl w16du wp14">
   <w:p>
     <w:pPr>
       <w:pStyle w:val="Footer"/>
@@ -1267,7 +1299,7 @@
 </file>
 
 <file path=word/footer2.xml><?xml version="1.0" encoding="utf-8"?>
-<w:ftr xmlns:wpc="http://schemas.microsoft.com/office/word/2010/wordprocessingCanvas" xmlns:cx="http://schemas.microsoft.com/office/drawing/2014/chartex" xmlns:cx1="http://schemas.microsoft.com/office/drawing/2015/9/8/chartex" xmlns:cx2="http://schemas.microsoft.com/office/drawing/2015/10/21/chartex" xmlns:cx3="http://schemas.microsoft.com/office/drawing/2016/5/9/chartex" xmlns:cx4="http://schemas.microsoft.com/office/drawing/2016/5/10/chartex" xmlns:cx5="http://schemas.microsoft.com/office/drawing/2016/5/11/chartex" xmlns:cx6="http://schemas.microsoft.com/office/drawing/2016/5/12/chartex" xmlns:cx7="http://schemas.microsoft.com/office/drawing/2016/5/13/chartex" xmlns:cx8="http://schemas.microsoft.com/office/drawing/2016/5/14/chartex" xmlns:mc="http://schemas.openxmlformats.org/markup-compatibility/2006" xmlns:aink="http://schemas.microsoft.com/office/drawing/2016/ink" xmlns:am3d="http://schemas.microsoft.com/office/drawing/2017/model3d" xmlns:o="urn:schemas-microsoft-com:office:office" xmlns:oel="http://schemas.microsoft.com/office/2019/extlst" xmlns:r="http://schemas.openxmlformats.org/officeDocument/2006/relationships" xmlns:m="http://schemas.openxmlformats.org/officeDocument/2006/math" xmlns:v="urn:schemas-microsoft-com:vml" xmlns:wp14="http://schemas.microsoft.com/office/word/2010/wordprocessingDrawing" xmlns:wp="http://schemas.openxmlformats.org/drawingml/2006/wordprocessingDrawing" xmlns:w10="urn:schemas-microsoft-com:office:word" xmlns:w="http://schemas.openxmlformats.org/wordprocessingml/2006/main" xmlns:w14="http://schemas.microsoft.com/office/word/2010/wordml" xmlns:w15="http://schemas.microsoft.com/office/word/2012/wordml" xmlns:w16cex="http://schemas.microsoft.com/office/word/2018/wordml/cex" xmlns:w16cid="http://schemas.microsoft.com/office/word/2016/wordml/cid" xmlns:w16="http://schemas.microsoft.com/office/word/2018/wordml" xmlns:w16sdtdh="http://schemas.microsoft.com/office/word/2020/wordml/sdtdatahash" xmlns:w16se="http://schemas.microsoft.com/office/word/2015/wordml/symex" xmlns:wpg="http://schemas.microsoft.com/office/word/2010/wordprocessingGroup" xmlns:wpi="http://schemas.microsoft.com/office/word/2010/wordprocessingInk" xmlns:wne="http://schemas.microsoft.com/office/word/2006/wordml" xmlns:wps="http://schemas.microsoft.com/office/word/2010/wordprocessingShape" mc:Ignorable="w14 w15 w16se w16cid w16 w16cex w16sdtdh wp14">
+<w:ftr xmlns:wpc="http://schemas.microsoft.com/office/word/2010/wordprocessingCanvas" xmlns:cx="http://schemas.microsoft.com/office/drawing/2014/chartex" xmlns:cx1="http://schemas.microsoft.com/office/drawing/2015/9/8/chartex" xmlns:cx2="http://schemas.microsoft.com/office/drawing/2015/10/21/chartex" xmlns:cx3="http://schemas.microsoft.com/office/drawing/2016/5/9/chartex" xmlns:cx4="http://schemas.microsoft.com/office/drawing/2016/5/10/chartex" xmlns:cx5="http://schemas.microsoft.com/office/drawing/2016/5/11/chartex" xmlns:cx6="http://schemas.microsoft.com/office/drawing/2016/5/12/chartex" xmlns:cx7="http://schemas.microsoft.com/office/drawing/2016/5/13/chartex" xmlns:cx8="http://schemas.microsoft.com/office/drawing/2016/5/14/chartex" xmlns:mc="http://schemas.openxmlformats.org/markup-compatibility/2006" xmlns:aink="http://schemas.microsoft.com/office/drawing/2016/ink" xmlns:am3d="http://schemas.microsoft.com/office/drawing/2017/model3d" xmlns:o="urn:schemas-microsoft-com:office:office" xmlns:oel="http://schemas.microsoft.com/office/2019/extlst" xmlns:r="http://schemas.openxmlformats.org/officeDocument/2006/relationships" xmlns:m="http://schemas.openxmlformats.org/officeDocument/2006/math" xmlns:v="urn:schemas-microsoft-com:vml" xmlns:wp14="http://schemas.microsoft.com/office/word/2010/wordprocessingDrawing" xmlns:wp="http://schemas.openxmlformats.org/drawingml/2006/wordprocessingDrawing" xmlns:w10="urn:schemas-microsoft-com:office:word" xmlns:w="http://schemas.openxmlformats.org/wordprocessingml/2006/main" xmlns:w14="http://schemas.microsoft.com/office/word/2010/wordml" xmlns:w15="http://schemas.microsoft.com/office/word/2012/wordml" xmlns:w16cex="http://schemas.microsoft.com/office/word/2018/wordml/cex" xmlns:w16cid="http://schemas.microsoft.com/office/word/2016/wordml/cid" xmlns:w16="http://schemas.microsoft.com/office/word/2018/wordml" xmlns:w16du="http://schemas.microsoft.com/office/word/2023/wordml/word16du" xmlns:w16sdtdh="http://schemas.microsoft.com/office/word/2020/wordml/sdtdatahash" xmlns:w16sdtfl="http://schemas.microsoft.com/office/word/2024/wordml/sdtformatlock" xmlns:w16se="http://schemas.microsoft.com/office/word/2015/wordml/symex" xmlns:wpg="http://schemas.microsoft.com/office/word/2010/wordprocessingGroup" xmlns:wpi="http://schemas.microsoft.com/office/word/2010/wordprocessingInk" xmlns:wne="http://schemas.microsoft.com/office/word/2006/wordml" xmlns:wps="http://schemas.microsoft.com/office/word/2010/wordprocessingShape" mc:Ignorable="w14 w15 w16se w16cid w16 w16cex w16sdtdh w16sdtfl w16du wp14">
   <w:p>
     <w:pPr>
       <w:pStyle w:val="Footer"/>
@@ -1277,7 +1309,7 @@
 </file>
 
 <file path=word/footer3.xml><?xml version="1.0" encoding="utf-8"?>
-<w:ftr xmlns:wpc="http://schemas.microsoft.com/office/word/2010/wordprocessingCanvas" xmlns:cx="http://schemas.microsoft.com/office/drawing/2014/chartex" xmlns:cx1="http://schemas.microsoft.com/office/drawing/2015/9/8/chartex" xmlns:cx2="http://schemas.microsoft.com/office/drawing/2015/10/21/chartex" xmlns:cx3="http://schemas.microsoft.com/office/drawing/2016/5/9/chartex" xmlns:cx4="http://schemas.microsoft.com/office/drawing/2016/5/10/chartex" xmlns:cx5="http://schemas.microsoft.com/office/drawing/2016/5/11/chartex" xmlns:cx6="http://schemas.microsoft.com/office/drawing/2016/5/12/chartex" xmlns:cx7="http://schemas.microsoft.com/office/drawing/2016/5/13/chartex" xmlns:cx8="http://schemas.microsoft.com/office/drawing/2016/5/14/chartex" xmlns:mc="http://schemas.openxmlformats.org/markup-compatibility/2006" xmlns:aink="http://schemas.microsoft.com/office/drawing/2016/ink" xmlns:am3d="http://schemas.microsoft.com/office/drawing/2017/model3d" xmlns:o="urn:schemas-microsoft-com:office:office" xmlns:oel="http://schemas.microsoft.com/office/2019/extlst" xmlns:r="http://schemas.openxmlformats.org/officeDocument/2006/relationships" xmlns:m="http://schemas.openxmlformats.org/officeDocument/2006/math" xmlns:v="urn:schemas-microsoft-com:vml" xmlns:wp14="http://schemas.microsoft.com/office/word/2010/wordprocessingDrawing" xmlns:wp="http://schemas.openxmlformats.org/drawingml/2006/wordprocessingDrawing" xmlns:w10="urn:schemas-microsoft-com:office:word" xmlns:w="http://schemas.openxmlformats.org/wordprocessingml/2006/main" xmlns:w14="http://schemas.microsoft.com/office/word/2010/wordml" xmlns:w15="http://schemas.microsoft.com/office/word/2012/wordml" xmlns:w16cex="http://schemas.microsoft.com/office/word/2018/wordml/cex" xmlns:w16cid="http://schemas.microsoft.com/office/word/2016/wordml/cid" xmlns:w16="http://schemas.microsoft.com/office/word/2018/wordml" xmlns:w16sdtdh="http://schemas.microsoft.com/office/word/2020/wordml/sdtdatahash" xmlns:w16se="http://schemas.microsoft.com/office/word/2015/wordml/symex" xmlns:wpg="http://schemas.microsoft.com/office/word/2010/wordprocessingGroup" xmlns:wpi="http://schemas.microsoft.com/office/word/2010/wordprocessingInk" xmlns:wne="http://schemas.microsoft.com/office/word/2006/wordml" xmlns:wps="http://schemas.microsoft.com/office/word/2010/wordprocessingShape" mc:Ignorable="w14 w15 w16se w16cid w16 w16cex w16sdtdh wp14">
+<w:ftr xmlns:wpc="http://schemas.microsoft.com/office/word/2010/wordprocessingCanvas" xmlns:cx="http://schemas.microsoft.com/office/drawing/2014/chartex" xmlns:cx1="http://schemas.microsoft.com/office/drawing/2015/9/8/chartex" xmlns:cx2="http://schemas.microsoft.com/office/drawing/2015/10/21/chartex" xmlns:cx3="http://schemas.microsoft.com/office/drawing/2016/5/9/chartex" xmlns:cx4="http://schemas.microsoft.com/office/drawing/2016/5/10/chartex" xmlns:cx5="http://schemas.microsoft.com/office/drawing/2016/5/11/chartex" xmlns:cx6="http://schemas.microsoft.com/office/drawing/2016/5/12/chartex" xmlns:cx7="http://schemas.microsoft.com/office/drawing/2016/5/13/chartex" xmlns:cx8="http://schemas.microsoft.com/office/drawing/2016/5/14/chartex" xmlns:mc="http://schemas.openxmlformats.org/markup-compatibility/2006" xmlns:aink="http://schemas.microsoft.com/office/drawing/2016/ink" xmlns:am3d="http://schemas.microsoft.com/office/drawing/2017/model3d" xmlns:o="urn:schemas-microsoft-com:office:office" xmlns:oel="http://schemas.microsoft.com/office/2019/extlst" xmlns:r="http://schemas.openxmlformats.org/officeDocument/2006/relationships" xmlns:m="http://schemas.openxmlformats.org/officeDocument/2006/math" xmlns:v="urn:schemas-microsoft-com:vml" xmlns:wp14="http://schemas.microsoft.com/office/word/2010/wordprocessingDrawing" xmlns:wp="http://schemas.openxmlformats.org/drawingml/2006/wordprocessingDrawing" xmlns:w10="urn:schemas-microsoft-com:office:word" xmlns:w="http://schemas.openxmlformats.org/wordprocessingml/2006/main" xmlns:w14="http://schemas.microsoft.com/office/word/2010/wordml" xmlns:w15="http://schemas.microsoft.com/office/word/2012/wordml" xmlns:w16cex="http://schemas.microsoft.com/office/word/2018/wordml/cex" xmlns:w16cid="http://schemas.microsoft.com/office/word/2016/wordml/cid" xmlns:w16="http://schemas.microsoft.com/office/word/2018/wordml" xmlns:w16du="http://schemas.microsoft.com/office/word/2023/wordml/word16du" xmlns:w16sdtdh="http://schemas.microsoft.com/office/word/2020/wordml/sdtdatahash" xmlns:w16sdtfl="http://schemas.microsoft.com/office/word/2024/wordml/sdtformatlock" xmlns:w16se="http://schemas.microsoft.com/office/word/2015/wordml/symex" xmlns:wpg="http://schemas.microsoft.com/office/word/2010/wordprocessingGroup" xmlns:wpi="http://schemas.microsoft.com/office/word/2010/wordprocessingInk" xmlns:wne="http://schemas.microsoft.com/office/word/2006/wordml" xmlns:wps="http://schemas.microsoft.com/office/word/2010/wordprocessingShape" mc:Ignorable="w14 w15 w16se w16cid w16 w16cex w16sdtdh w16sdtfl w16du wp14">
   <w:p>
     <w:pPr>
       <w:tabs>
@@ -1655,7 +1687,7 @@
 </file>
 
 <file path=word/footnotes.xml><?xml version="1.0" encoding="utf-8"?>
-<w:footnotes xmlns:wpc="http://schemas.microsoft.com/office/word/2010/wordprocessingCanvas" xmlns:cx="http://schemas.microsoft.com/office/drawing/2014/chartex" xmlns:cx1="http://schemas.microsoft.com/office/drawing/2015/9/8/chartex" xmlns:cx2="http://schemas.microsoft.com/office/drawing/2015/10/21/chartex" xmlns:cx3="http://schemas.microsoft.com/office/drawing/2016/5/9/chartex" xmlns:cx4="http://schemas.microsoft.com/office/drawing/2016/5/10/chartex" xmlns:cx5="http://schemas.microsoft.com/office/drawing/2016/5/11/chartex" xmlns:cx6="http://schemas.microsoft.com/office/drawing/2016/5/12/chartex" xmlns:cx7="http://schemas.microsoft.com/office/drawing/2016/5/13/chartex" xmlns:cx8="http://schemas.microsoft.com/office/drawing/2016/5/14/chartex" xmlns:mc="http://schemas.openxmlformats.org/markup-compatibility/2006" xmlns:aink="http://schemas.microsoft.com/office/drawing/2016/ink" xmlns:am3d="http://schemas.microsoft.com/office/drawing/2017/model3d" xmlns:o="urn:schemas-microsoft-com:office:office" xmlns:oel="http://schemas.microsoft.com/office/2019/extlst" xmlns:r="http://schemas.openxmlformats.org/officeDocument/2006/relationships" xmlns:m="http://schemas.openxmlformats.org/officeDocument/2006/math" xmlns:v="urn:schemas-microsoft-com:vml" xmlns:wp14="http://schemas.microsoft.com/office/word/2010/wordprocessingDrawing" xmlns:wp="http://schemas.openxmlformats.org/drawingml/2006/wordprocessingDrawing" xmlns:w10="urn:schemas-microsoft-com:office:word" xmlns:w="http://schemas.openxmlformats.org/wordprocessingml/2006/main" xmlns:w14="http://schemas.microsoft.com/office/word/2010/wordml" xmlns:w15="http://schemas.microsoft.com/office/word/2012/wordml" xmlns:w16cex="http://schemas.microsoft.com/office/word/2018/wordml/cex" xmlns:w16cid="http://schemas.microsoft.com/office/word/2016/wordml/cid" xmlns:w16="http://schemas.microsoft.com/office/word/2018/wordml" xmlns:w16sdtdh="http://schemas.microsoft.com/office/word/2020/wordml/sdtdatahash" xmlns:w16se="http://schemas.microsoft.com/office/word/2015/wordml/symex" xmlns:wpg="http://schemas.microsoft.com/office/word/2010/wordprocessingGroup" xmlns:wpi="http://schemas.microsoft.com/office/word/2010/wordprocessingInk" xmlns:wne="http://schemas.microsoft.com/office/word/2006/wordml" xmlns:wps="http://schemas.microsoft.com/office/word/2010/wordprocessingShape" mc:Ignorable="w14 w15 w16se w16cid w16 w16cex w16sdtdh wp14">
+<w:footnotes xmlns:wpc="http://schemas.microsoft.com/office/word/2010/wordprocessingCanvas" xmlns:cx="http://schemas.microsoft.com/office/drawing/2014/chartex" xmlns:cx1="http://schemas.microsoft.com/office/drawing/2015/9/8/chartex" xmlns:cx2="http://schemas.microsoft.com/office/drawing/2015/10/21/chartex" xmlns:cx3="http://schemas.microsoft.com/office/drawing/2016/5/9/chartex" xmlns:cx4="http://schemas.microsoft.com/office/drawing/2016/5/10/chartex" xmlns:cx5="http://schemas.microsoft.com/office/drawing/2016/5/11/chartex" xmlns:cx6="http://schemas.microsoft.com/office/drawing/2016/5/12/chartex" xmlns:cx7="http://schemas.microsoft.com/office/drawing/2016/5/13/chartex" xmlns:cx8="http://schemas.microsoft.com/office/drawing/2016/5/14/chartex" xmlns:mc="http://schemas.openxmlformats.org/markup-compatibility/2006" xmlns:aink="http://schemas.microsoft.com/office/drawing/2016/ink" xmlns:am3d="http://schemas.microsoft.com/office/drawing/2017/model3d" xmlns:o="urn:schemas-microsoft-com:office:office" xmlns:oel="http://schemas.microsoft.com/office/2019/extlst" xmlns:r="http://schemas.openxmlformats.org/officeDocument/2006/relationships" xmlns:m="http://schemas.openxmlformats.org/officeDocument/2006/math" xmlns:v="urn:schemas-microsoft-com:vml" xmlns:wp14="http://schemas.microsoft.com/office/word/2010/wordprocessingDrawing" xmlns:wp="http://schemas.openxmlformats.org/drawingml/2006/wordprocessingDrawing" xmlns:w10="urn:schemas-microsoft-com:office:word" xmlns:w="http://schemas.openxmlformats.org/wordprocessingml/2006/main" xmlns:w14="http://schemas.microsoft.com/office/word/2010/wordml" xmlns:w15="http://schemas.microsoft.com/office/word/2012/wordml" xmlns:w16cex="http://schemas.microsoft.com/office/word/2018/wordml/cex" xmlns:w16cid="http://schemas.microsoft.com/office/word/2016/wordml/cid" xmlns:w16="http://schemas.microsoft.com/office/word/2018/wordml" xmlns:w16du="http://schemas.microsoft.com/office/word/2023/wordml/word16du" xmlns:w16sdtdh="http://schemas.microsoft.com/office/word/2020/wordml/sdtdatahash" xmlns:w16sdtfl="http://schemas.microsoft.com/office/word/2024/wordml/sdtformatlock" xmlns:w16se="http://schemas.microsoft.com/office/word/2015/wordml/symex" xmlns:wpg="http://schemas.microsoft.com/office/word/2010/wordprocessingGroup" xmlns:wpi="http://schemas.microsoft.com/office/word/2010/wordprocessingInk" xmlns:wne="http://schemas.microsoft.com/office/word/2006/wordml" xmlns:wps="http://schemas.microsoft.com/office/word/2010/wordprocessingShape" mc:Ignorable="w14 w15 w16se w16cid w16 w16cex w16sdtdh w16sdtfl w16du wp14">
   <w:footnote w:type="separator" w:id="-1">
     <w:p>
       <w:r>
@@ -1674,7 +1706,7 @@
 </file>
 
 <file path=word/header1.xml><?xml version="1.0" encoding="utf-8"?>
-<w:hdr xmlns:wpc="http://schemas.microsoft.com/office/word/2010/wordprocessingCanvas" xmlns:cx="http://schemas.microsoft.com/office/drawing/2014/chartex" xmlns:cx1="http://schemas.microsoft.com/office/drawing/2015/9/8/chartex" xmlns:cx2="http://schemas.microsoft.com/office/drawing/2015/10/21/chartex" xmlns:cx3="http://schemas.microsoft.com/office/drawing/2016/5/9/chartex" xmlns:cx4="http://schemas.microsoft.com/office/drawing/2016/5/10/chartex" xmlns:cx5="http://schemas.microsoft.com/office/drawing/2016/5/11/chartex" xmlns:cx6="http://schemas.microsoft.com/office/drawing/2016/5/12/chartex" xmlns:cx7="http://schemas.microsoft.com/office/drawing/2016/5/13/chartex" xmlns:cx8="http://schemas.microsoft.com/office/drawing/2016/5/14/chartex" xmlns:mc="http://schemas.openxmlformats.org/markup-compatibility/2006" xmlns:aink="http://schemas.microsoft.com/office/drawing/2016/ink" xmlns:am3d="http://schemas.microsoft.com/office/drawing/2017/model3d" xmlns:o="urn:schemas-microsoft-com:office:office" xmlns:oel="http://schemas.microsoft.com/office/2019/extlst" xmlns:r="http://schemas.openxmlformats.org/officeDocument/2006/relationships" xmlns:m="http://schemas.openxmlformats.org/officeDocument/2006/math" xmlns:v="urn:schemas-microsoft-com:vml" xmlns:wp14="http://schemas.microsoft.com/office/word/2010/wordprocessingDrawing" xmlns:wp="http://schemas.openxmlformats.org/drawingml/2006/wordprocessingDrawing" xmlns:w10="urn:schemas-microsoft-com:office:word" xmlns:w="http://schemas.openxmlformats.org/wordprocessingml/2006/main" xmlns:w14="http://schemas.microsoft.com/office/word/2010/wordml" xmlns:w15="http://schemas.microsoft.com/office/word/2012/wordml" xmlns:w16cex="http://schemas.microsoft.com/office/word/2018/wordml/cex" xmlns:w16cid="http://schemas.microsoft.com/office/word/2016/wordml/cid" xmlns:w16="http://schemas.microsoft.com/office/word/2018/wordml" xmlns:w16sdtdh="http://schemas.microsoft.com/office/word/2020/wordml/sdtdatahash" xmlns:w16se="http://schemas.microsoft.com/office/word/2015/wordml/symex" xmlns:wpg="http://schemas.microsoft.com/office/word/2010/wordprocessingGroup" xmlns:wpi="http://schemas.microsoft.com/office/word/2010/wordprocessingInk" xmlns:wne="http://schemas.microsoft.com/office/word/2006/wordml" xmlns:wps="http://schemas.microsoft.com/office/word/2010/wordprocessingShape" mc:Ignorable="w14 w15 w16se w16cid w16 w16cex w16sdtdh wp14">
+<w:hdr xmlns:wpc="http://schemas.microsoft.com/office/word/2010/wordprocessingCanvas" xmlns:cx="http://schemas.microsoft.com/office/drawing/2014/chartex" xmlns:cx1="http://schemas.microsoft.com/office/drawing/2015/9/8/chartex" xmlns:cx2="http://schemas.microsoft.com/office/drawing/2015/10/21/chartex" xmlns:cx3="http://schemas.microsoft.com/office/drawing/2016/5/9/chartex" xmlns:cx4="http://schemas.microsoft.com/office/drawing/2016/5/10/chartex" xmlns:cx5="http://schemas.microsoft.com/office/drawing/2016/5/11/chartex" xmlns:cx6="http://schemas.microsoft.com/office/drawing/2016/5/12/chartex" xmlns:cx7="http://schemas.microsoft.com/office/drawing/2016/5/13/chartex" xmlns:cx8="http://schemas.microsoft.com/office/drawing/2016/5/14/chartex" xmlns:mc="http://schemas.openxmlformats.org/markup-compatibility/2006" xmlns:aink="http://schemas.microsoft.com/office/drawing/2016/ink" xmlns:am3d="http://schemas.microsoft.com/office/drawing/2017/model3d" xmlns:o="urn:schemas-microsoft-com:office:office" xmlns:oel="http://schemas.microsoft.com/office/2019/extlst" xmlns:r="http://schemas.openxmlformats.org/officeDocument/2006/relationships" xmlns:m="http://schemas.openxmlformats.org/officeDocument/2006/math" xmlns:v="urn:schemas-microsoft-com:vml" xmlns:wp14="http://schemas.microsoft.com/office/word/2010/wordprocessingDrawing" xmlns:wp="http://schemas.openxmlformats.org/drawingml/2006/wordprocessingDrawing" xmlns:w10="urn:schemas-microsoft-com:office:word" xmlns:w="http://schemas.openxmlformats.org/wordprocessingml/2006/main" xmlns:w14="http://schemas.microsoft.com/office/word/2010/wordml" xmlns:w15="http://schemas.microsoft.com/office/word/2012/wordml" xmlns:w16cex="http://schemas.microsoft.com/office/word/2018/wordml/cex" xmlns:w16cid="http://schemas.microsoft.com/office/word/2016/wordml/cid" xmlns:w16="http://schemas.microsoft.com/office/word/2018/wordml" xmlns:w16du="http://schemas.microsoft.com/office/word/2023/wordml/word16du" xmlns:w16sdtdh="http://schemas.microsoft.com/office/word/2020/wordml/sdtdatahash" xmlns:w16sdtfl="http://schemas.microsoft.com/office/word/2024/wordml/sdtformatlock" xmlns:w16se="http://schemas.microsoft.com/office/word/2015/wordml/symex" xmlns:wpg="http://schemas.microsoft.com/office/word/2010/wordprocessingGroup" xmlns:wpi="http://schemas.microsoft.com/office/word/2010/wordprocessingInk" xmlns:wne="http://schemas.microsoft.com/office/word/2006/wordml" xmlns:wps="http://schemas.microsoft.com/office/word/2010/wordprocessingShape" mc:Ignorable="w14 w15 w16se w16cid w16 w16cex w16sdtdh w16sdtfl w16du wp14">
   <w:p>
     <w:pPr>
       <w:pStyle w:val="Header"/>
@@ -1684,7 +1716,7 @@
 </file>
 
 <file path=word/header2.xml><?xml version="1.0" encoding="utf-8"?>
-<w:hdr xmlns:wpc="http://schemas.microsoft.com/office/word/2010/wordprocessingCanvas" xmlns:cx="http://schemas.microsoft.com/office/drawing/2014/chartex" xmlns:cx1="http://schemas.microsoft.com/office/drawing/2015/9/8/chartex" xmlns:cx2="http://schemas.microsoft.com/office/drawing/2015/10/21/chartex" xmlns:cx3="http://schemas.microsoft.com/office/drawing/2016/5/9/chartex" xmlns:cx4="http://schemas.microsoft.com/office/drawing/2016/5/10/chartex" xmlns:cx5="http://schemas.microsoft.com/office/drawing/2016/5/11/chartex" xmlns:cx6="http://schemas.microsoft.com/office/drawing/2016/5/12/chartex" xmlns:cx7="http://schemas.microsoft.com/office/drawing/2016/5/13/chartex" xmlns:cx8="http://schemas.microsoft.com/office/drawing/2016/5/14/chartex" xmlns:mc="http://schemas.openxmlformats.org/markup-compatibility/2006" xmlns:aink="http://schemas.microsoft.com/office/drawing/2016/ink" xmlns:am3d="http://schemas.microsoft.com/office/drawing/2017/model3d" xmlns:o="urn:schemas-microsoft-com:office:office" xmlns:oel="http://schemas.microsoft.com/office/2019/extlst" xmlns:r="http://schemas.openxmlformats.org/officeDocument/2006/relationships" xmlns:m="http://schemas.openxmlformats.org/officeDocument/2006/math" xmlns:v="urn:schemas-microsoft-com:vml" xmlns:wp14="http://schemas.microsoft.com/office/word/2010/wordprocessingDrawing" xmlns:wp="http://schemas.openxmlformats.org/drawingml/2006/wordprocessingDrawing" xmlns:w10="urn:schemas-microsoft-com:office:word" xmlns:w="http://schemas.openxmlformats.org/wordprocessingml/2006/main" xmlns:w14="http://schemas.microsoft.com/office/word/2010/wordml" xmlns:w15="http://schemas.microsoft.com/office/word/2012/wordml" xmlns:w16cex="http://schemas.microsoft.com/office/word/2018/wordml/cex" xmlns:w16cid="http://schemas.microsoft.com/office/word/2016/wordml/cid" xmlns:w16="http://schemas.microsoft.com/office/word/2018/wordml" xmlns:w16sdtdh="http://schemas.microsoft.com/office/word/2020/wordml/sdtdatahash" xmlns:w16se="http://schemas.microsoft.com/office/word/2015/wordml/symex" xmlns:wpg="http://schemas.microsoft.com/office/word/2010/wordprocessingGroup" xmlns:wpi="http://schemas.microsoft.com/office/word/2010/wordprocessingInk" xmlns:wne="http://schemas.microsoft.com/office/word/2006/wordml" xmlns:wps="http://schemas.microsoft.com/office/word/2010/wordprocessingShape" mc:Ignorable="w14 w15 w16se w16cid w16 w16cex w16sdtdh wp14">
+<w:hdr xmlns:wpc="http://schemas.microsoft.com/office/word/2010/wordprocessingCanvas" xmlns:cx="http://schemas.microsoft.com/office/drawing/2014/chartex" xmlns:cx1="http://schemas.microsoft.com/office/drawing/2015/9/8/chartex" xmlns:cx2="http://schemas.microsoft.com/office/drawing/2015/10/21/chartex" xmlns:cx3="http://schemas.microsoft.com/office/drawing/2016/5/9/chartex" xmlns:cx4="http://schemas.microsoft.com/office/drawing/2016/5/10/chartex" xmlns:cx5="http://schemas.microsoft.com/office/drawing/2016/5/11/chartex" xmlns:cx6="http://schemas.microsoft.com/office/drawing/2016/5/12/chartex" xmlns:cx7="http://schemas.microsoft.com/office/drawing/2016/5/13/chartex" xmlns:cx8="http://schemas.microsoft.com/office/drawing/2016/5/14/chartex" xmlns:mc="http://schemas.openxmlformats.org/markup-compatibility/2006" xmlns:aink="http://schemas.microsoft.com/office/drawing/2016/ink" xmlns:am3d="http://schemas.microsoft.com/office/drawing/2017/model3d" xmlns:o="urn:schemas-microsoft-com:office:office" xmlns:oel="http://schemas.microsoft.com/office/2019/extlst" xmlns:r="http://schemas.openxmlformats.org/officeDocument/2006/relationships" xmlns:m="http://schemas.openxmlformats.org/officeDocument/2006/math" xmlns:v="urn:schemas-microsoft-com:vml" xmlns:wp14="http://schemas.microsoft.com/office/word/2010/wordprocessingDrawing" xmlns:wp="http://schemas.openxmlformats.org/drawingml/2006/wordprocessingDrawing" xmlns:w10="urn:schemas-microsoft-com:office:word" xmlns:w="http://schemas.openxmlformats.org/wordprocessingml/2006/main" xmlns:w14="http://schemas.microsoft.com/office/word/2010/wordml" xmlns:w15="http://schemas.microsoft.com/office/word/2012/wordml" xmlns:w16cex="http://schemas.microsoft.com/office/word/2018/wordml/cex" xmlns:w16cid="http://schemas.microsoft.com/office/word/2016/wordml/cid" xmlns:w16="http://schemas.microsoft.com/office/word/2018/wordml" xmlns:w16du="http://schemas.microsoft.com/office/word/2023/wordml/word16du" xmlns:w16sdtdh="http://schemas.microsoft.com/office/word/2020/wordml/sdtdatahash" xmlns:w16sdtfl="http://schemas.microsoft.com/office/word/2024/wordml/sdtformatlock" xmlns:w16se="http://schemas.microsoft.com/office/word/2015/wordml/symex" xmlns:wpg="http://schemas.microsoft.com/office/word/2010/wordprocessingGroup" xmlns:wpi="http://schemas.microsoft.com/office/word/2010/wordprocessingInk" xmlns:wne="http://schemas.microsoft.com/office/word/2006/wordml" xmlns:wps="http://schemas.microsoft.com/office/word/2010/wordprocessingShape" mc:Ignorable="w14 w15 w16se w16cid w16 w16cex w16sdtdh w16sdtfl w16du wp14">
   <w:p>
     <w:pPr>
       <w:pStyle w:val="Header"/>
@@ -1694,7 +1726,7 @@
 </file>
 
 <file path=word/header3.xml><?xml version="1.0" encoding="utf-8"?>
-<w:hdr xmlns:wpc="http://schemas.microsoft.com/office/word/2010/wordprocessingCanvas" xmlns:cx="http://schemas.microsoft.com/office/drawing/2014/chartex" xmlns:cx1="http://schemas.microsoft.com/office/drawing/2015/9/8/chartex" xmlns:cx2="http://schemas.microsoft.com/office/drawing/2015/10/21/chartex" xmlns:cx3="http://schemas.microsoft.com/office/drawing/2016/5/9/chartex" xmlns:cx4="http://schemas.microsoft.com/office/drawing/2016/5/10/chartex" xmlns:cx5="http://schemas.microsoft.com/office/drawing/2016/5/11/chartex" xmlns:cx6="http://schemas.microsoft.com/office/drawing/2016/5/12/chartex" xmlns:cx7="http://schemas.microsoft.com/office/drawing/2016/5/13/chartex" xmlns:cx8="http://schemas.microsoft.com/office/drawing/2016/5/14/chartex" xmlns:mc="http://schemas.openxmlformats.org/markup-compatibility/2006" xmlns:aink="http://schemas.microsoft.com/office/drawing/2016/ink" xmlns:am3d="http://schemas.microsoft.com/office/drawing/2017/model3d" xmlns:o="urn:schemas-microsoft-com:office:office" xmlns:oel="http://schemas.microsoft.com/office/2019/extlst" xmlns:r="http://schemas.openxmlformats.org/officeDocument/2006/relationships" xmlns:m="http://schemas.openxmlformats.org/officeDocument/2006/math" xmlns:v="urn:schemas-microsoft-com:vml" xmlns:wp14="http://schemas.microsoft.com/office/word/2010/wordprocessingDrawing" xmlns:wp="http://schemas.openxmlformats.org/drawingml/2006/wordprocessingDrawing" xmlns:w10="urn:schemas-microsoft-com:office:word" xmlns:w="http://schemas.openxmlformats.org/wordprocessingml/2006/main" xmlns:w14="http://schemas.microsoft.com/office/word/2010/wordml" xmlns:w15="http://schemas.microsoft.com/office/word/2012/wordml" xmlns:w16cex="http://schemas.microsoft.com/office/word/2018/wordml/cex" xmlns:w16cid="http://schemas.microsoft.com/office/word/2016/wordml/cid" xmlns:w16="http://schemas.microsoft.com/office/word/2018/wordml" xmlns:w16sdtdh="http://schemas.microsoft.com/office/word/2020/wordml/sdtdatahash" xmlns:w16se="http://schemas.microsoft.com/office/word/2015/wordml/symex" xmlns:wpg="http://schemas.microsoft.com/office/word/2010/wordprocessingGroup" xmlns:wpi="http://schemas.microsoft.com/office/word/2010/wordprocessingInk" xmlns:wne="http://schemas.microsoft.com/office/word/2006/wordml" xmlns:wps="http://schemas.microsoft.com/office/word/2010/wordprocessingShape" mc:Ignorable="w14 w15 w16se w16cid w16 w16cex w16sdtdh wp14">
+<w:hdr xmlns:wpc="http://schemas.microsoft.com/office/word/2010/wordprocessingCanvas" xmlns:cx="http://schemas.microsoft.com/office/drawing/2014/chartex" xmlns:cx1="http://schemas.microsoft.com/office/drawing/2015/9/8/chartex" xmlns:cx2="http://schemas.microsoft.com/office/drawing/2015/10/21/chartex" xmlns:cx3="http://schemas.microsoft.com/office/drawing/2016/5/9/chartex" xmlns:cx4="http://schemas.microsoft.com/office/drawing/2016/5/10/chartex" xmlns:cx5="http://schemas.microsoft.com/office/drawing/2016/5/11/chartex" xmlns:cx6="http://schemas.microsoft.com/office/drawing/2016/5/12/chartex" xmlns:cx7="http://schemas.microsoft.com/office/drawing/2016/5/13/chartex" xmlns:cx8="http://schemas.microsoft.com/office/drawing/2016/5/14/chartex" xmlns:mc="http://schemas.openxmlformats.org/markup-compatibility/2006" xmlns:aink="http://schemas.microsoft.com/office/drawing/2016/ink" xmlns:am3d="http://schemas.microsoft.com/office/drawing/2017/model3d" xmlns:o="urn:schemas-microsoft-com:office:office" xmlns:oel="http://schemas.microsoft.com/office/2019/extlst" xmlns:r="http://schemas.openxmlformats.org/officeDocument/2006/relationships" xmlns:m="http://schemas.openxmlformats.org/officeDocument/2006/math" xmlns:v="urn:schemas-microsoft-com:vml" xmlns:wp14="http://schemas.microsoft.com/office/word/2010/wordprocessingDrawing" xmlns:wp="http://schemas.openxmlformats.org/drawingml/2006/wordprocessingDrawing" xmlns:w10="urn:schemas-microsoft-com:office:word" xmlns:w="http://schemas.openxmlformats.org/wordprocessingml/2006/main" xmlns:w14="http://schemas.microsoft.com/office/word/2010/wordml" xmlns:w15="http://schemas.microsoft.com/office/word/2012/wordml" xmlns:w16cex="http://schemas.microsoft.com/office/word/2018/wordml/cex" xmlns:w16cid="http://schemas.microsoft.com/office/word/2016/wordml/cid" xmlns:w16="http://schemas.microsoft.com/office/word/2018/wordml" xmlns:w16du="http://schemas.microsoft.com/office/word/2023/wordml/word16du" xmlns:w16sdtdh="http://schemas.microsoft.com/office/word/2020/wordml/sdtdatahash" xmlns:w16sdtfl="http://schemas.microsoft.com/office/word/2024/wordml/sdtformatlock" xmlns:w16se="http://schemas.microsoft.com/office/word/2015/wordml/symex" xmlns:wpg="http://schemas.microsoft.com/office/word/2010/wordprocessingGroup" xmlns:wpi="http://schemas.microsoft.com/office/word/2010/wordprocessingInk" xmlns:wne="http://schemas.microsoft.com/office/word/2006/wordml" xmlns:wps="http://schemas.microsoft.com/office/word/2010/wordprocessingShape" mc:Ignorable="w14 w15 w16se w16cid w16 w16cex w16sdtdh w16sdtfl w16du wp14">
   <w:p>
     <w:pPr>
       <w:pStyle w:val="Header"/>
@@ -1723,7 +1755,7 @@
 </file>
 
 <file path=word/numbering.xml><?xml version="1.0" encoding="utf-8"?>
-<w:numbering xmlns:wpc="http://schemas.microsoft.com/office/word/2010/wordprocessingCanvas" xmlns:cx="http://schemas.microsoft.com/office/drawing/2014/chartex" xmlns:cx1="http://schemas.microsoft.com/office/drawing/2015/9/8/chartex" xmlns:cx2="http://schemas.microsoft.com/office/drawing/2015/10/21/chartex" xmlns:cx3="http://schemas.microsoft.com/office/drawing/2016/5/9/chartex" xmlns:cx4="http://schemas.microsoft.com/office/drawing/2016/5/10/chartex" xmlns:cx5="http://schemas.microsoft.com/office/drawing/2016/5/11/chartex" xmlns:cx6="http://schemas.microsoft.com/office/drawing/2016/5/12/chartex" xmlns:cx7="http://schemas.microsoft.com/office/drawing/2016/5/13/chartex" xmlns:cx8="http://schemas.microsoft.com/office/drawing/2016/5/14/chartex" xmlns:mc="http://schemas.openxmlformats.org/markup-compatibility/2006" xmlns:aink="http://schemas.microsoft.com/office/drawing/2016/ink" xmlns:am3d="http://schemas.microsoft.com/office/drawing/2017/model3d" xmlns:o="urn:schemas-microsoft-com:office:office" xmlns:oel="http://schemas.microsoft.com/office/2019/extlst" xmlns:r="http://schemas.openxmlformats.org/officeDocument/2006/relationships" xmlns:m="http://schemas.openxmlformats.org/officeDocument/2006/math" xmlns:v="urn:schemas-microsoft-com:vml" xmlns:wp14="http://schemas.microsoft.com/office/word/2010/wordprocessingDrawing" xmlns:wp="http://schemas.openxmlformats.org/drawingml/2006/wordprocessingDrawing" xmlns:w10="urn:schemas-microsoft-com:office:word" xmlns:w="http://schemas.openxmlformats.org/wordprocessingml/2006/main" xmlns:w14="http://schemas.microsoft.com/office/word/2010/wordml" xmlns:w15="http://schemas.microsoft.com/office/word/2012/wordml" xmlns:w16cex="http://schemas.microsoft.com/office/word/2018/wordml/cex" xmlns:w16cid="http://schemas.microsoft.com/office/word/2016/wordml/cid" xmlns:w16="http://schemas.microsoft.com/office/word/2018/wordml" xmlns:w16sdtdh="http://schemas.microsoft.com/office/word/2020/wordml/sdtdatahash" xmlns:w16se="http://schemas.microsoft.com/office/word/2015/wordml/symex" xmlns:wpg="http://schemas.microsoft.com/office/word/2010/wordprocessingGroup" xmlns:wpi="http://schemas.microsoft.com/office/word/2010/wordprocessingInk" xmlns:wne="http://schemas.microsoft.com/office/word/2006/wordml" xmlns:wps="http://schemas.microsoft.com/office/word/2010/wordprocessingShape" mc:Ignorable="w14 w15 w16se w16cid w16 w16cex w16sdtdh wp14">
+<w:numbering xmlns:wpc="http://schemas.microsoft.com/office/word/2010/wordprocessingCanvas" xmlns:cx="http://schemas.microsoft.com/office/drawing/2014/chartex" xmlns:cx1="http://schemas.microsoft.com/office/drawing/2015/9/8/chartex" xmlns:cx2="http://schemas.microsoft.com/office/drawing/2015/10/21/chartex" xmlns:cx3="http://schemas.microsoft.com/office/drawing/2016/5/9/chartex" xmlns:cx4="http://schemas.microsoft.com/office/drawing/2016/5/10/chartex" xmlns:cx5="http://schemas.microsoft.com/office/drawing/2016/5/11/chartex" xmlns:cx6="http://schemas.microsoft.com/office/drawing/2016/5/12/chartex" xmlns:cx7="http://schemas.microsoft.com/office/drawing/2016/5/13/chartex" xmlns:cx8="http://schemas.microsoft.com/office/drawing/2016/5/14/chartex" xmlns:mc="http://schemas.openxmlformats.org/markup-compatibility/2006" xmlns:aink="http://schemas.microsoft.com/office/drawing/2016/ink" xmlns:am3d="http://schemas.microsoft.com/office/drawing/2017/model3d" xmlns:o="urn:schemas-microsoft-com:office:office" xmlns:oel="http://schemas.microsoft.com/office/2019/extlst" xmlns:r="http://schemas.openxmlformats.org/officeDocument/2006/relationships" xmlns:m="http://schemas.openxmlformats.org/officeDocument/2006/math" xmlns:v="urn:schemas-microsoft-com:vml" xmlns:wp14="http://schemas.microsoft.com/office/word/2010/wordprocessingDrawing" xmlns:wp="http://schemas.openxmlformats.org/drawingml/2006/wordprocessingDrawing" xmlns:w10="urn:schemas-microsoft-com:office:word" xmlns:w="http://schemas.openxmlformats.org/wordprocessingml/2006/main" xmlns:w14="http://schemas.microsoft.com/office/word/2010/wordml" xmlns:w15="http://schemas.microsoft.com/office/word/2012/wordml" xmlns:w16cex="http://schemas.microsoft.com/office/word/2018/wordml/cex" xmlns:w16cid="http://schemas.microsoft.com/office/word/2016/wordml/cid" xmlns:w16="http://schemas.microsoft.com/office/word/2018/wordml" xmlns:w16du="http://schemas.microsoft.com/office/word/2023/wordml/word16du" xmlns:w16sdtdh="http://schemas.microsoft.com/office/word/2020/wordml/sdtdatahash" xmlns:w16sdtfl="http://schemas.microsoft.com/office/word/2024/wordml/sdtformatlock" xmlns:w16se="http://schemas.microsoft.com/office/word/2015/wordml/symex" xmlns:wpg="http://schemas.microsoft.com/office/word/2010/wordprocessingGroup" xmlns:wpi="http://schemas.microsoft.com/office/word/2010/wordprocessingInk" xmlns:wne="http://schemas.microsoft.com/office/word/2006/wordml" xmlns:wps="http://schemas.microsoft.com/office/word/2010/wordprocessingShape" mc:Ignorable="w14 w15 w16se w16cid w16 w16cex w16sdtdh w16sdtfl w16du wp14">
   <w:abstractNum w:abstractNumId="0" w15:restartNumberingAfterBreak="0">
     <w:nsid w:val="40AF47CE"/>
     <w:multiLevelType w:val="hybridMultilevel"/>
@@ -1937,7 +1969,7 @@
 </file>
 
 <file path=word/styles.xml><?xml version="1.0" encoding="utf-8"?>
-<w:styles xmlns:mc="http://schemas.openxmlformats.org/markup-compatibility/2006" xmlns:r="http://schemas.openxmlformats.org/officeDocument/2006/relationships" xmlns:w="http://schemas.openxmlformats.org/wordprocessingml/2006/main" xmlns:w14="http://schemas.microsoft.com/office/word/2010/wordml" xmlns:w15="http://schemas.microsoft.com/office/word/2012/wordml" xmlns:w16cex="http://schemas.microsoft.com/office/word/2018/wordml/cex" xmlns:w16cid="http://schemas.microsoft.com/office/word/2016/wordml/cid" xmlns:w16="http://schemas.microsoft.com/office/word/2018/wordml" xmlns:w16sdtdh="http://schemas.microsoft.com/office/word/2020/wordml/sdtdatahash" xmlns:w16se="http://schemas.microsoft.com/office/word/2015/wordml/symex" mc:Ignorable="w14 w15 w16se w16cid w16 w16cex w16sdtdh">
+<w:styles xmlns:mc="http://schemas.openxmlformats.org/markup-compatibility/2006" xmlns:r="http://schemas.openxmlformats.org/officeDocument/2006/relationships" xmlns:w="http://schemas.openxmlformats.org/wordprocessingml/2006/main" xmlns:w14="http://schemas.microsoft.com/office/word/2010/wordml" xmlns:w15="http://schemas.microsoft.com/office/word/2012/wordml" xmlns:w16cex="http://schemas.microsoft.com/office/word/2018/wordml/cex" xmlns:w16cid="http://schemas.microsoft.com/office/word/2016/wordml/cid" xmlns:w16="http://schemas.microsoft.com/office/word/2018/wordml" xmlns:w16du="http://schemas.microsoft.com/office/word/2023/wordml/word16du" xmlns:w16sdtdh="http://schemas.microsoft.com/office/word/2020/wordml/sdtdatahash" xmlns:w16sdtfl="http://schemas.microsoft.com/office/word/2024/wordml/sdtformatlock" xmlns:w16se="http://schemas.microsoft.com/office/word/2015/wordml/symex" mc:Ignorable="w14 w15 w16se w16cid w16 w16cex w16sdtdh w16sdtfl w16du">
   <w:docDefaults>
     <w:rPrDefault>
       <w:rPr>

</xml_diff>